<commit_message>
Started re-work of the framework documentation.
</commit_message>
<xml_diff>
--- a/Documentation/Developer Guides/SIF Framework Installation and Verification.docx
+++ b/Documentation/Developer Guides/SIF Framework Installation and Verification.docx
@@ -1,27 +1,17 @@
 
 <file path=word/document.xml><?xml version="1.0" encoding="utf-8"?>
-<w:document xmlns:wpc="http://schemas.microsoft.com/office/word/2010/wordprocessingCanvas" xmlns:cx="http://schemas.microsoft.com/office/drawing/2014/chartex" xmlns:cx1="http://schemas.microsoft.com/office/drawing/2015/9/8/chartex" xmlns:cx2="http://schemas.microsoft.com/office/drawing/2015/10/21/chartex" xmlns:cx3="http://schemas.microsoft.com/office/drawing/2016/5/9/chartex" xmlns:cx4="http://schemas.microsoft.com/office/drawing/2016/5/10/chartex" xmlns:cx5="http://schemas.microsoft.com/office/drawing/2016/5/11/chartex" xmlns:cx6="http://schemas.microsoft.com/office/drawing/2016/5/12/chartex" xmlns:cx7="http://schemas.microsoft.com/office/drawing/2016/5/13/chartex" xmlns:cx8="http://schemas.microsoft.com/office/drawing/2016/5/14/chartex" xmlns:mc="http://schemas.openxmlformats.org/markup-compatibility/2006" xmlns:aink="http://schemas.microsoft.com/office/drawing/2016/ink" xmlns:am3d="http://schemas.microsoft.com/office/drawing/2017/model3d" xmlns:o="urn:schemas-microsoft-com:office:office" xmlns:r="http://schemas.openxmlformats.org/officeDocument/2006/relationships" xmlns:m="http://schemas.openxmlformats.org/officeDocument/2006/math" xmlns:v="urn:schemas-microsoft-com:vml" xmlns:wp14="http://schemas.microsoft.com/office/word/2010/wordprocessingDrawing" xmlns:wp="http://schemas.openxmlformats.org/drawingml/2006/wordprocessingDrawing" xmlns:w10="urn:schemas-microsoft-com:office:word" xmlns:w="http://schemas.openxmlformats.org/wordprocessingml/2006/main" xmlns:w14="http://schemas.microsoft.com/office/word/2010/wordml" xmlns:w15="http://schemas.microsoft.com/office/word/2012/wordml" xmlns:w16cid="http://schemas.microsoft.com/office/word/2016/wordml/cid" xmlns:w16se="http://schemas.microsoft.com/office/word/2015/wordml/symex" xmlns:wpg="http://schemas.microsoft.com/office/word/2010/wordprocessingGroup" xmlns:wpi="http://schemas.microsoft.com/office/word/2010/wordprocessingInk" xmlns:wne="http://schemas.microsoft.com/office/word/2006/wordml" xmlns:wps="http://schemas.microsoft.com/office/word/2010/wordprocessingShape" mc:Ignorable="w14 w15 w16se w16cid wp14">
+<w:document xmlns:wpc="http://schemas.microsoft.com/office/word/2010/wordprocessingCanvas" xmlns:cx="http://schemas.microsoft.com/office/drawing/2014/chartex" xmlns:cx1="http://schemas.microsoft.com/office/drawing/2015/9/8/chartex" xmlns:cx2="http://schemas.microsoft.com/office/drawing/2015/10/21/chartex" xmlns:cx3="http://schemas.microsoft.com/office/drawing/2016/5/9/chartex" xmlns:cx4="http://schemas.microsoft.com/office/drawing/2016/5/10/chartex" xmlns:cx5="http://schemas.microsoft.com/office/drawing/2016/5/11/chartex" xmlns:cx6="http://schemas.microsoft.com/office/drawing/2016/5/12/chartex" xmlns:cx7="http://schemas.microsoft.com/office/drawing/2016/5/13/chartex" xmlns:cx8="http://schemas.microsoft.com/office/drawing/2016/5/14/chartex" xmlns:mc="http://schemas.openxmlformats.org/markup-compatibility/2006" xmlns:aink="http://schemas.microsoft.com/office/drawing/2016/ink" xmlns:am3d="http://schemas.microsoft.com/office/drawing/2017/model3d" xmlns:o="urn:schemas-microsoft-com:office:office" xmlns:oel="http://schemas.microsoft.com/office/2019/extlst" xmlns:r="http://schemas.openxmlformats.org/officeDocument/2006/relationships" xmlns:m="http://schemas.openxmlformats.org/officeDocument/2006/math" xmlns:v="urn:schemas-microsoft-com:vml" xmlns:wp14="http://schemas.microsoft.com/office/word/2010/wordprocessingDrawing" xmlns:wp="http://schemas.openxmlformats.org/drawingml/2006/wordprocessingDrawing" xmlns:w10="urn:schemas-microsoft-com:office:word" xmlns:w="http://schemas.openxmlformats.org/wordprocessingml/2006/main" xmlns:w14="http://schemas.microsoft.com/office/word/2010/wordml" xmlns:w15="http://schemas.microsoft.com/office/word/2012/wordml" xmlns:w16cex="http://schemas.microsoft.com/office/word/2018/wordml/cex" xmlns:w16cid="http://schemas.microsoft.com/office/word/2016/wordml/cid" xmlns:w16="http://schemas.microsoft.com/office/word/2018/wordml" xmlns:w16sdtdh="http://schemas.microsoft.com/office/word/2020/wordml/sdtdatahash" xmlns:w16se="http://schemas.microsoft.com/office/word/2015/wordml/symex" xmlns:wpg="http://schemas.microsoft.com/office/word/2010/wordprocessingGroup" xmlns:wpi="http://schemas.microsoft.com/office/word/2010/wordprocessingInk" xmlns:wne="http://schemas.microsoft.com/office/word/2006/wordml" xmlns:wps="http://schemas.microsoft.com/office/word/2010/wordprocessingShape" mc:Ignorable="w14 w15 w16se w16cid w16 w16cex w16sdtdh wp14">
   <w:body>
     <w:p>
       <w:pPr>
         <w:pStyle w:val="DocumentTitleBlock"/>
         <w:spacing w:before="720"/>
       </w:pPr>
-      <w:r>
-        <w:fldChar w:fldCharType="begin"/>
-      </w:r>
-      <w:r>
-        <w:instrText xml:space="preserve"> DOCPROPERTY "SystemTitle" </w:instrText>
-      </w:r>
-      <w:r>
-        <w:fldChar w:fldCharType="separate"/>
-      </w:r>
-      <w:r>
-        <w:t>SIF 3.0 Framework</w:t>
-      </w:r>
-      <w:r>
-        <w:fldChar w:fldCharType="end"/>
-      </w:r>
+      <w:fldSimple w:instr=" DOCPROPERTY &quot;SystemTitle&quot; ">
+        <w:r>
+          <w:t>SIF Framework</w:t>
+        </w:r>
+      </w:fldSimple>
       <w:r>
         <w:t xml:space="preserve"> (.NET)</w:t>
       </w:r>
@@ -36,39 +26,218 @@
       <w:r>
         <w:t xml:space="preserve">ersion </w:t>
       </w:r>
-      <w:fldSimple w:instr=" DOCPROPERTY &quot;SystemVersion&quot; ">
+      <w:r>
+        <w:fldChar w:fldCharType="begin"/>
+      </w:r>
+      <w:r>
+        <w:instrText xml:space="preserve"> DOCPROPERTY "SystemVersion" </w:instrText>
+      </w:r>
+      <w:r>
+        <w:fldChar w:fldCharType="separate"/>
+      </w:r>
+      <w:r>
+        <w:t>6.0.0</w:t>
+      </w:r>
+      <w:r>
+        <w:fldChar w:fldCharType="end"/>
+      </w:r>
+    </w:p>
+    <w:p>
+      <w:pPr>
+        <w:pStyle w:val="DocumentTitleBlock"/>
+      </w:pPr>
+      <w:r>
+        <w:fldChar w:fldCharType="begin"/>
+      </w:r>
+      <w:r>
+        <w:instrText xml:space="preserve"> DOCPROPERTY "Title" </w:instrText>
+      </w:r>
+      <w:r>
+        <w:fldChar w:fldCharType="separate"/>
+      </w:r>
+      <w:r>
+        <w:t>Setup Guide</w:t>
+      </w:r>
+      <w:r>
+        <w:fldChar w:fldCharType="end"/>
+      </w:r>
+    </w:p>
+    <w:p>
+      <w:pPr>
+        <w:pStyle w:val="DocumentAdminBlock"/>
+        <w:spacing w:before="3120"/>
+      </w:pPr>
+      <w:r>
+        <w:rPr>
+          <w:rStyle w:val="Strong"/>
+          <w:bCs/>
+        </w:rPr>
+        <w:t>Author</w:t>
+      </w:r>
+      <w:r>
+        <w:rPr>
+          <w:rStyle w:val="Strong"/>
+          <w:bCs/>
+        </w:rPr>
+        <w:t>:</w:t>
+      </w:r>
+      <w:r>
+        <w:t xml:space="preserve"> </w:t>
+      </w:r>
+      <w:fldSimple w:instr=" DOCPROPERTY &quot;Author&quot; ">
         <w:r>
-          <w:t>3.2.1.11</w:t>
+          <w:t>Rafidzal Rafiq</w:t>
         </w:r>
       </w:fldSimple>
+      <w:r>
+        <w:t xml:space="preserve">, </w:t>
+      </w:r>
+      <w:r>
+        <w:fldChar w:fldCharType="begin"/>
+      </w:r>
+      <w:r>
+        <w:instrText xml:space="preserve"> DOCPROPERTY "</w:instrText>
+      </w:r>
+      <w:r>
+        <w:instrText>AuthorRole</w:instrText>
+      </w:r>
+      <w:r>
+        <w:instrText xml:space="preserve">" </w:instrText>
+      </w:r>
+      <w:r>
+        <w:fldChar w:fldCharType="separate"/>
+      </w:r>
+      <w:r>
+        <w:t>SIF Solutions Architect</w:t>
+      </w:r>
+      <w:r>
+        <w:fldChar w:fldCharType="end"/>
+      </w:r>
     </w:p>
     <w:p>
       <w:pPr>
-        <w:pStyle w:val="DocumentTitleBlock"/>
-      </w:pPr>
-      <w:fldSimple w:instr=" DOCPROPERTY &quot;Title&quot; ">
-        <w:r>
-          <w:t>Installation and Verification</w:t>
-        </w:r>
-      </w:fldSimple>
+        <w:pStyle w:val="DocumentAdminBlock"/>
+      </w:pPr>
+      <w:r>
+        <w:rPr>
+          <w:rStyle w:val="Strong"/>
+          <w:bCs/>
+        </w:rPr>
+        <w:t>Revision:</w:t>
+      </w:r>
+      <w:r>
+        <w:t xml:space="preserve"> </w:t>
+      </w:r>
+      <w:r>
+        <w:fldChar w:fldCharType="begin"/>
+      </w:r>
+      <w:r>
+        <w:instrText xml:space="preserve"> DOCPROPERTY "Revision"</w:instrText>
+      </w:r>
+      <w:r>
+        <w:instrText xml:space="preserve"> \# "0.0"</w:instrText>
+      </w:r>
+      <w:r>
+        <w:instrText xml:space="preserve"> </w:instrText>
+      </w:r>
+      <w:r>
+        <w:fldChar w:fldCharType="separate"/>
+      </w:r>
+      <w:r>
+        <w:t>1.2</w:t>
+      </w:r>
+      <w:r>
+        <w:fldChar w:fldCharType="end"/>
+      </w:r>
+      <w:r>
+        <w:fldChar w:fldCharType="begin"/>
+      </w:r>
+      <w:r>
+        <w:instrText xml:space="preserve"> </w:instrText>
+      </w:r>
+      <w:r>
+        <w:instrText>I</w:instrText>
+      </w:r>
+      <w:r>
+        <w:instrText xml:space="preserve">F </w:instrText>
+      </w:r>
+      <w:r>
+        <w:fldChar w:fldCharType="begin"/>
+      </w:r>
+      <w:r>
+        <w:instrText xml:space="preserve"> DOCPROPERTY "Status" </w:instrText>
+      </w:r>
+      <w:r>
+        <w:fldChar w:fldCharType="separate"/>
+      </w:r>
+      <w:r>
+        <w:instrText>final</w:instrText>
+      </w:r>
+      <w:r>
+        <w:fldChar w:fldCharType="end"/>
+      </w:r>
+      <w:r>
+        <w:instrText xml:space="preserve"> = "draft" " (</w:instrText>
+      </w:r>
+      <w:r>
+        <w:fldChar w:fldCharType="begin"/>
+      </w:r>
+      <w:r>
+        <w:instrText xml:space="preserve"> </w:instrText>
+      </w:r>
+      <w:r>
+        <w:rPr>
+          <w:rStyle w:val="Emphasis"/>
+          <w:iCs/>
+        </w:rPr>
+        <w:instrText>D</w:instrText>
+      </w:r>
+      <w:r>
+        <w:instrText>OCPROPERTY "Status" \* CHARFORMAT</w:instrText>
+      </w:r>
+      <w:r>
+        <w:fldChar w:fldCharType="separate"/>
+      </w:r>
+      <w:r>
+        <w:rPr>
+          <w:rStyle w:val="Emphasis"/>
+          <w:iCs/>
+        </w:rPr>
+        <w:instrText>draft</w:instrText>
+      </w:r>
+      <w:r>
+        <w:fldChar w:fldCharType="end"/>
+      </w:r>
+      <w:r>
+        <w:instrText xml:space="preserve">)" </w:instrText>
+      </w:r>
+      <w:r>
+        <w:fldChar w:fldCharType="end"/>
+      </w:r>
     </w:p>
     <w:p>
       <w:pPr>
         <w:pStyle w:val="DocumentAdminBlock"/>
-        <w:spacing w:before="3120"/>
       </w:pPr>
       <w:r>
         <w:rPr>
           <w:rStyle w:val="Strong"/>
           <w:bCs/>
         </w:rPr>
-        <w:t>Author</w:t>
+        <w:t>Publi</w:t>
       </w:r>
       <w:r>
         <w:rPr>
           <w:rStyle w:val="Strong"/>
           <w:bCs/>
         </w:rPr>
+        <w:t>shed</w:t>
+      </w:r>
+      <w:r>
+        <w:rPr>
+          <w:rStyle w:val="Strong"/>
+          <w:bCs/>
+        </w:rPr>
         <w:t>:</w:t>
       </w:r>
       <w:r>
@@ -78,37 +247,13 @@
         <w:fldChar w:fldCharType="begin"/>
       </w:r>
       <w:r>
-        <w:instrText xml:space="preserve"> DOCPROPERTY "Author" </w:instrText>
+        <w:instrText xml:space="preserve"> DOCPROPERTY "RevisionDate" \@ "MMM YYYY" </w:instrText>
       </w:r>
       <w:r>
         <w:fldChar w:fldCharType="separate"/>
       </w:r>
       <w:r>
-        <w:t>Rafidzal Rafiq</w:t>
-      </w:r>
-      <w:r>
-        <w:fldChar w:fldCharType="end"/>
-      </w:r>
-      <w:r>
-        <w:t xml:space="preserve">, </w:t>
-      </w:r>
-      <w:r>
-        <w:fldChar w:fldCharType="begin"/>
-      </w:r>
-      <w:r>
-        <w:instrText xml:space="preserve"> DOCPROPERTY "</w:instrText>
-      </w:r>
-      <w:r>
-        <w:instrText>AuthorRole</w:instrText>
-      </w:r>
-      <w:r>
-        <w:instrText xml:space="preserve">" </w:instrText>
-      </w:r>
-      <w:r>
-        <w:fldChar w:fldCharType="separate"/>
-      </w:r>
-      <w:r>
-        <w:t>SIF Solution Architect</w:t>
+        <w:t>May 2022</w:t>
       </w:r>
       <w:r>
         <w:fldChar w:fldCharType="end"/>
@@ -116,141 +261,6 @@
     </w:p>
     <w:p>
       <w:pPr>
-        <w:pStyle w:val="DocumentAdminBlock"/>
-      </w:pPr>
-      <w:r>
-        <w:rPr>
-          <w:rStyle w:val="Strong"/>
-          <w:bCs/>
-        </w:rPr>
-        <w:t>Revision:</w:t>
-      </w:r>
-      <w:r>
-        <w:t xml:space="preserve"> </w:t>
-      </w:r>
-      <w:r>
-        <w:fldChar w:fldCharType="begin"/>
-      </w:r>
-      <w:r>
-        <w:instrText xml:space="preserve"> DOCPROPERTY "Revision"</w:instrText>
-      </w:r>
-      <w:r>
-        <w:instrText xml:space="preserve"> \# "0.0"</w:instrText>
-      </w:r>
-      <w:r>
-        <w:instrText xml:space="preserve"> </w:instrText>
-      </w:r>
-      <w:r>
-        <w:fldChar w:fldCharType="separate"/>
-      </w:r>
-      <w:r>
-        <w:t>1.1</w:t>
-      </w:r>
-      <w:r>
-        <w:fldChar w:fldCharType="end"/>
-      </w:r>
-      <w:r>
-        <w:fldChar w:fldCharType="begin"/>
-      </w:r>
-      <w:r>
-        <w:instrText xml:space="preserve"> </w:instrText>
-      </w:r>
-      <w:r>
-        <w:instrText>I</w:instrText>
-      </w:r>
-      <w:r>
-        <w:instrText xml:space="preserve">F </w:instrText>
-      </w:r>
-      <w:fldSimple w:instr=" DOCPROPERTY &quot;Status&quot; ">
-        <w:r>
-          <w:instrText>final</w:instrText>
-        </w:r>
-      </w:fldSimple>
-      <w:r>
-        <w:instrText xml:space="preserve"> = "draft" " (</w:instrText>
-      </w:r>
-      <w:r>
-        <w:fldChar w:fldCharType="begin"/>
-      </w:r>
-      <w:r>
-        <w:instrText xml:space="preserve"> </w:instrText>
-      </w:r>
-      <w:r>
-        <w:rPr>
-          <w:rStyle w:val="Emphasis"/>
-          <w:iCs/>
-        </w:rPr>
-        <w:instrText>D</w:instrText>
-      </w:r>
-      <w:r>
-        <w:instrText>OCPROPERTY "Status" \* CHARFORMAT</w:instrText>
-      </w:r>
-      <w:r>
-        <w:fldChar w:fldCharType="separate"/>
-      </w:r>
-      <w:r>
-        <w:rPr>
-          <w:rStyle w:val="Emphasis"/>
-          <w:iCs/>
-        </w:rPr>
-        <w:instrText>draft</w:instrText>
-      </w:r>
-      <w:r>
-        <w:fldChar w:fldCharType="end"/>
-      </w:r>
-      <w:r>
-        <w:instrText xml:space="preserve">)" </w:instrText>
-      </w:r>
-      <w:r>
-        <w:fldChar w:fldCharType="end"/>
-      </w:r>
-    </w:p>
-    <w:p>
-      <w:pPr>
-        <w:pStyle w:val="DocumentAdminBlock"/>
-      </w:pPr>
-      <w:r>
-        <w:rPr>
-          <w:rStyle w:val="Strong"/>
-          <w:bCs/>
-        </w:rPr>
-        <w:t>Publi</w:t>
-      </w:r>
-      <w:r>
-        <w:rPr>
-          <w:rStyle w:val="Strong"/>
-          <w:bCs/>
-        </w:rPr>
-        <w:t>shed</w:t>
-      </w:r>
-      <w:r>
-        <w:rPr>
-          <w:rStyle w:val="Strong"/>
-          <w:bCs/>
-        </w:rPr>
-        <w:t>:</w:t>
-      </w:r>
-      <w:r>
-        <w:t xml:space="preserve"> </w:t>
-      </w:r>
-      <w:r>
-        <w:fldChar w:fldCharType="begin"/>
-      </w:r>
-      <w:r>
-        <w:instrText xml:space="preserve"> DOCPROPERTY "RevisionDate" \@ "MMM YYYY" </w:instrText>
-      </w:r>
-      <w:r>
-        <w:fldChar w:fldCharType="separate"/>
-      </w:r>
-      <w:r>
-        <w:t>Nov 2018</w:t>
-      </w:r>
-      <w:r>
-        <w:fldChar w:fldCharType="end"/>
-      </w:r>
-    </w:p>
-    <w:p>
-      <w:pPr>
         <w:pStyle w:val="PrePostbody1"/>
         <w:spacing w:before="1200"/>
       </w:pPr>
@@ -270,7 +280,7 @@
         <w:rPr>
           <w:noProof/>
         </w:rPr>
-        <w:t>2018</w:t>
+        <w:t>2022</w:t>
       </w:r>
       <w:r>
         <w:fldChar w:fldCharType="end"/>
@@ -278,11 +288,21 @@
       <w:r>
         <w:t xml:space="preserve">, </w:t>
       </w:r>
-      <w:fldSimple w:instr=" DOCPROPERTY &quot;Company&quot; ">
-        <w:r>
-          <w:t>Systemic Pty Ltd</w:t>
-        </w:r>
-      </w:fldSimple>
+      <w:r>
+        <w:fldChar w:fldCharType="begin"/>
+      </w:r>
+      <w:r>
+        <w:instrText xml:space="preserve"> DOCPROPERTY "Company" </w:instrText>
+      </w:r>
+      <w:r>
+        <w:fldChar w:fldCharType="separate"/>
+      </w:r>
+      <w:r>
+        <w:t>Systemic Pty Ltd</w:t>
+      </w:r>
+      <w:r>
+        <w:fldChar w:fldCharType="end"/>
+      </w:r>
     </w:p>
     <w:p>
       <w:pPr>
@@ -342,7 +362,7 @@
         <w:rPr>
           <w:noProof/>
         </w:rPr>
-        <w:instrText xml:space="preserve"> PAGEREF _Toc499790346 \h </w:instrText>
+        <w:instrText xml:space="preserve"> PAGEREF _Toc104110300 \h </w:instrText>
       </w:r>
       <w:r>
         <w:rPr>
@@ -387,7 +407,7 @@
         <w:rPr>
           <w:noProof/>
         </w:rPr>
-        <w:t xml:space="preserve"> SIF 3 Framework Installation &amp; Verification</w:t>
+        <w:t xml:space="preserve"> Download the SIF Framework</w:t>
       </w:r>
       <w:r>
         <w:rPr>
@@ -405,7 +425,7 @@
         <w:rPr>
           <w:noProof/>
         </w:rPr>
-        <w:instrText xml:space="preserve"> PAGEREF _Toc499790347 \h </w:instrText>
+        <w:instrText xml:space="preserve"> PAGEREF _Toc104110301 \h </w:instrText>
       </w:r>
       <w:r>
         <w:rPr>
@@ -433,7 +453,7 @@
     </w:p>
     <w:p>
       <w:pPr>
-        <w:pStyle w:val="TOC2"/>
+        <w:pStyle w:val="TOC1"/>
         <w:rPr>
           <w:rFonts w:asciiTheme="minorHAnsi" w:eastAsiaTheme="minorEastAsia" w:hAnsiTheme="minorHAnsi" w:cstheme="minorBidi"/>
           <w:noProof/>
@@ -444,13 +464,13 @@
         <w:rPr>
           <w:noProof/>
         </w:rPr>
-        <w:t>2.1.</w:t>
+        <w:t>3.</w:t>
       </w:r>
       <w:r>
         <w:rPr>
           <w:noProof/>
         </w:rPr>
-        <w:t xml:space="preserve"> Download the SIF 3 Framework</w:t>
+        <w:t xml:space="preserve"> Set up the SIF Framework</w:t>
       </w:r>
       <w:r>
         <w:rPr>
@@ -468,7 +488,7 @@
         <w:rPr>
           <w:noProof/>
         </w:rPr>
-        <w:instrText xml:space="preserve"> PAGEREF _Toc499790348 \h </w:instrText>
+        <w:instrText xml:space="preserve"> PAGEREF _Toc104110302 \h </w:instrText>
       </w:r>
       <w:r>
         <w:rPr>
@@ -507,13 +527,13 @@
         <w:rPr>
           <w:noProof/>
         </w:rPr>
-        <w:t>2.2.</w:t>
+        <w:t>3.1.</w:t>
       </w:r>
       <w:r>
         <w:rPr>
           <w:noProof/>
         </w:rPr>
-        <w:t xml:space="preserve"> Load the SIF 3 Framework into Visual Studio</w:t>
+        <w:t xml:space="preserve"> Open the Solutions in Visual Studio</w:t>
       </w:r>
       <w:r>
         <w:rPr>
@@ -531,7 +551,7 @@
         <w:rPr>
           <w:noProof/>
         </w:rPr>
-        <w:instrText xml:space="preserve"> PAGEREF _Toc499790349 \h </w:instrText>
+        <w:instrText xml:space="preserve"> PAGEREF _Toc104110303 \h </w:instrText>
       </w:r>
       <w:r>
         <w:rPr>
@@ -570,7 +590,7 @@
         <w:rPr>
           <w:noProof/>
         </w:rPr>
-        <w:t>2.3.</w:t>
+        <w:t>3.2.</w:t>
       </w:r>
       <w:r>
         <w:rPr>
@@ -594,7 +614,7 @@
         <w:rPr>
           <w:noProof/>
         </w:rPr>
-        <w:instrText xml:space="preserve"> PAGEREF _Toc499790350 \h </w:instrText>
+        <w:instrText xml:space="preserve"> PAGEREF _Toc104110304 \h </w:instrText>
       </w:r>
       <w:r>
         <w:rPr>
@@ -633,7 +653,7 @@
         <w:rPr>
           <w:noProof/>
         </w:rPr>
-        <w:t>2.4.</w:t>
+        <w:t>3.3.</w:t>
       </w:r>
       <w:r>
         <w:rPr>
@@ -657,7 +677,7 @@
         <w:rPr>
           <w:noProof/>
         </w:rPr>
-        <w:instrText xml:space="preserve"> PAGEREF _Toc499790351 \h </w:instrText>
+        <w:instrText xml:space="preserve"> PAGEREF _Toc104110305 \h </w:instrText>
       </w:r>
       <w:r>
         <w:rPr>
@@ -696,7 +716,7 @@
         <w:rPr>
           <w:noProof/>
         </w:rPr>
-        <w:t>2.5.</w:t>
+        <w:t>3.4.</w:t>
       </w:r>
       <w:r>
         <w:rPr>
@@ -720,7 +740,7 @@
         <w:rPr>
           <w:noProof/>
         </w:rPr>
-        <w:instrText xml:space="preserve"> PAGEREF _Toc499790352 \h </w:instrText>
+        <w:instrText xml:space="preserve"> PAGEREF _Toc104110306 \h </w:instrText>
       </w:r>
       <w:r>
         <w:rPr>
@@ -737,7 +757,7 @@
         <w:rPr>
           <w:noProof/>
         </w:rPr>
-        <w:t>4</w:t>
+        <w:t>5</w:t>
       </w:r>
       <w:r>
         <w:rPr>
@@ -759,7 +779,7 @@
         <w:rPr>
           <w:noProof/>
         </w:rPr>
-        <w:t>2.6.</w:t>
+        <w:t>3.5.</w:t>
       </w:r>
       <w:r>
         <w:rPr>
@@ -783,7 +803,7 @@
         <w:rPr>
           <w:noProof/>
         </w:rPr>
-        <w:instrText xml:space="preserve"> PAGEREF _Toc499790353 \h </w:instrText>
+        <w:instrText xml:space="preserve"> PAGEREF _Toc104110307 \h </w:instrText>
       </w:r>
       <w:r>
         <w:rPr>
@@ -800,7 +820,7 @@
         <w:rPr>
           <w:noProof/>
         </w:rPr>
-        <w:t>4</w:t>
+        <w:t>5</w:t>
       </w:r>
       <w:r>
         <w:rPr>
@@ -811,7 +831,7 @@
     </w:p>
     <w:p>
       <w:pPr>
-        <w:pStyle w:val="TOC2"/>
+        <w:pStyle w:val="TOC1"/>
         <w:rPr>
           <w:rFonts w:asciiTheme="minorHAnsi" w:eastAsiaTheme="minorEastAsia" w:hAnsiTheme="minorHAnsi" w:cstheme="minorBidi"/>
           <w:noProof/>
@@ -822,7 +842,7 @@
         <w:rPr>
           <w:noProof/>
         </w:rPr>
-        <w:t>2.7.</w:t>
+        <w:t>4.</w:t>
       </w:r>
       <w:r>
         <w:rPr>
@@ -846,7 +866,7 @@
         <w:rPr>
           <w:noProof/>
         </w:rPr>
-        <w:instrText xml:space="preserve"> PAGEREF _Toc499790354 \h </w:instrText>
+        <w:instrText xml:space="preserve"> PAGEREF _Toc104110308 \h </w:instrText>
       </w:r>
       <w:r>
         <w:rPr>
@@ -863,7 +883,7 @@
         <w:rPr>
           <w:noProof/>
         </w:rPr>
-        <w:t>4</w:t>
+        <w:t>6</w:t>
       </w:r>
       <w:r>
         <w:rPr>
@@ -889,7 +909,7 @@
       <w:pPr>
         <w:pStyle w:val="Heading1"/>
       </w:pPr>
-      <w:bookmarkStart w:id="0" w:name="_Toc499790346"/>
+      <w:bookmarkStart w:id="0" w:name="_Toc104110300"/>
       <w:r>
         <w:lastRenderedPageBreak/>
         <w:t>Introduction</w:t>
@@ -906,73 +926,69 @@
       </w:pPr>
       <w:bookmarkStart w:id="1" w:name="_Hlk491850292"/>
       <w:r>
-        <w:t>It</w:t>
-      </w:r>
-      <w:r>
-        <w:t xml:space="preserve"> is assumed that the following documents have already been read:</w:t>
+        <w:t xml:space="preserve">This </w:t>
+      </w:r>
+      <w:r>
+        <w:t>document</w:t>
+      </w:r>
+      <w:r>
+        <w:t xml:space="preserve"> outlines the steps necessary</w:t>
+      </w:r>
+      <w:r>
+        <w:t xml:space="preserve"> to download and set</w:t>
+      </w:r>
+      <w:r>
+        <w:t xml:space="preserve"> </w:t>
+      </w:r>
+      <w:r>
+        <w:t>up the SIF Framework.</w:t>
+      </w:r>
+      <w:r>
+        <w:t xml:space="preserve"> Upon the success</w:t>
+      </w:r>
+      <w:r>
+        <w:t>ful</w:t>
+      </w:r>
+      <w:r>
+        <w:t xml:space="preserve"> completion of the instructions outlined, the SIF Framework will be correctly set up for use.</w:t>
       </w:r>
     </w:p>
     <w:p>
       <w:pPr>
-        <w:pStyle w:val="Body1"/>
-        <w:numPr>
-          <w:ilvl w:val="0"/>
-          <w:numId w:val="41"/>
-        </w:numPr>
-      </w:pPr>
-      <w:r>
-        <w:t>Sif3Framework .NET Developer’s Guide</w:t>
-      </w:r>
+        <w:pStyle w:val="Heading1"/>
+      </w:pPr>
+      <w:bookmarkStart w:id="2" w:name="_Toc104110301"/>
+      <w:bookmarkEnd w:id="1"/>
+      <w:r>
+        <w:t>Download the SIF Framework</w:t>
+      </w:r>
+      <w:bookmarkEnd w:id="2"/>
     </w:p>
     <w:p>
       <w:pPr>
         <w:pStyle w:val="Body1"/>
-        <w:numPr>
-          <w:ilvl w:val="0"/>
-          <w:numId w:val="41"/>
-        </w:numPr>
-      </w:pPr>
-      <w:r>
-        <w:t>Sif3Framework .NET Demo Usage Guide</w:t>
-      </w:r>
-    </w:p>
-    <w:p>
-      <w:pPr>
-        <w:pStyle w:val="Heading1"/>
-      </w:pPr>
-      <w:bookmarkStart w:id="2" w:name="_Toc499790347"/>
-      <w:bookmarkEnd w:id="1"/>
-      <w:r>
-        <w:t>SIF</w:t>
-      </w:r>
-      <w:r>
-        <w:t xml:space="preserve"> </w:t>
-      </w:r>
-      <w:r>
-        <w:t>3 Framework Installation &amp; Verification</w:t>
-      </w:r>
-      <w:bookmarkEnd w:id="2"/>
-      <w:r>
-        <w:tab/>
-      </w:r>
-    </w:p>
-    <w:p>
-      <w:pPr>
-        <w:pStyle w:val="Heading2"/>
-      </w:pPr>
-      <w:bookmarkStart w:id="3" w:name="_Toc499790348"/>
-      <w:r>
-        <w:t>Download the SIF 3 Framework</w:t>
-      </w:r>
-      <w:bookmarkEnd w:id="3"/>
-    </w:p>
-    <w:p>
-      <w:pPr>
-        <w:pStyle w:val="Body1"/>
         <w:ind w:left="0"/>
       </w:pPr>
       <w:r>
-        <w:t>The SIF 3 Framework can be downloaded from GitHub. To do so, use the following link and click on the “Download ZIP” button.</w:t>
+        <w:t xml:space="preserve">The </w:t>
+      </w:r>
+      <w:r>
+        <w:t xml:space="preserve">.NET version of the </w:t>
+      </w:r>
+      <w:r>
+        <w:t>SIF Framework can be downloaded from GitHub</w:t>
+      </w:r>
+      <w:r>
+        <w:t xml:space="preserve"> at</w:t>
+      </w:r>
+      <w:r>
+        <w:t xml:space="preserve"> the following </w:t>
+      </w:r>
+      <w:r>
+        <w:t>URL</w:t>
+      </w:r>
+      <w:r>
+        <w:t>.</w:t>
       </w:r>
     </w:p>
     <w:p>
@@ -998,22 +1014,96 @@
         <w:jc w:val="both"/>
       </w:pPr>
       <w:r>
-        <w:t>Once downloaded, extract to an appropriate directory.</w:t>
+        <w:t>D</w:t>
+      </w:r>
+      <w:r>
+        <w:t>ownload</w:t>
+      </w:r>
+      <w:r>
+        <w:t xml:space="preserve"> or Clone</w:t>
+      </w:r>
+      <w:r>
+        <w:t xml:space="preserve"> to an appropriate directory.</w:t>
       </w:r>
     </w:p>
     <w:p>
       <w:pPr>
+        <w:pStyle w:val="Heading1"/>
+      </w:pPr>
+      <w:bookmarkStart w:id="3" w:name="_Toc104110302"/>
+      <w:r>
+        <w:t>Set</w:t>
+      </w:r>
+      <w:r>
+        <w:t xml:space="preserve"> </w:t>
+      </w:r>
+      <w:r>
+        <w:t xml:space="preserve">up the </w:t>
+      </w:r>
+      <w:r>
+        <w:t>SIF Framework</w:t>
+      </w:r>
+      <w:bookmarkEnd w:id="3"/>
+      <w:r>
+        <w:tab/>
+      </w:r>
+    </w:p>
+    <w:p>
+      <w:pPr>
+        <w:pStyle w:val="Body1"/>
+        <w:ind w:left="0"/>
+      </w:pPr>
+      <w:r>
+        <w:t xml:space="preserve">The SIF Framework is made up of multiple Solutions that can be found under the </w:t>
+      </w:r>
+      <w:r>
+        <w:rPr>
+          <w:i/>
+          <w:iCs/>
+        </w:rPr>
+        <w:t>Code</w:t>
+      </w:r>
+      <w:r>
+        <w:t xml:space="preserve"> directory. For the demo projects to be run, the Sif3Framework and Sif3FrameworkDemo Solutions need to be loaded into Visual Studio and built. </w:t>
+      </w:r>
+      <w:r>
+        <w:t xml:space="preserve">When </w:t>
+      </w:r>
+      <w:r>
+        <w:t>load</w:t>
+      </w:r>
+      <w:r>
+        <w:t>ing</w:t>
+      </w:r>
+      <w:r>
+        <w:t xml:space="preserve"> for the first time, Visual Studio may require time to </w:t>
+      </w:r>
+      <w:r>
+        <w:t>restore referenced NuGet packages</w:t>
+      </w:r>
+      <w:r>
+        <w:t>.</w:t>
+      </w:r>
+    </w:p>
+    <w:p>
+      <w:pPr>
         <w:pStyle w:val="Heading2"/>
       </w:pPr>
-      <w:bookmarkStart w:id="4" w:name="_Toc499790349"/>
-      <w:r>
-        <w:t>Load</w:t>
-      </w:r>
-      <w:r>
-        <w:t xml:space="preserve"> the SIF 3 Framework</w:t>
-      </w:r>
-      <w:r>
-        <w:t xml:space="preserve"> into Visual Studio</w:t>
+      <w:bookmarkStart w:id="4" w:name="_Toc104110303"/>
+      <w:r>
+        <w:t>Open</w:t>
+      </w:r>
+      <w:r>
+        <w:t xml:space="preserve"> the </w:t>
+      </w:r>
+      <w:r>
+        <w:t>Solution</w:t>
+      </w:r>
+      <w:r>
+        <w:t>s</w:t>
+      </w:r>
+      <w:r>
+        <w:t xml:space="preserve"> in Visual Studio</w:t>
       </w:r>
       <w:bookmarkEnd w:id="4"/>
     </w:p>
@@ -1023,32 +1113,50 @@
         <w:ind w:left="0"/>
       </w:pPr>
       <w:r>
-        <w:t xml:space="preserve">The Visual Studio Solutions for this framework can be found under the Code directory. </w:t>
-      </w:r>
-      <w:r>
-        <w:t>For the demo projects to be run, the Sif3Framework and Sif3FrameworkDemo Solutions need to be loaded into Visual Studio and built. If loaded for the first time, Visual Studio may require time to retrieve associated third party libraries that have been referenced via NuGet.</w:t>
+        <w:t xml:space="preserve">Open and build </w:t>
+      </w:r>
+      <w:r>
+        <w:t xml:space="preserve">both </w:t>
+      </w:r>
+      <w:r>
+        <w:t xml:space="preserve">the </w:t>
+      </w:r>
+      <w:r>
+        <w:t xml:space="preserve">Sif3Framework and Sif3FrameworkDemo Solutions </w:t>
+      </w:r>
+      <w:r>
+        <w:t>in Visual Studio</w:t>
+      </w:r>
+      <w:r>
+        <w:t xml:space="preserve"> (separate</w:t>
+      </w:r>
+      <w:r>
+        <w:t xml:space="preserve"> instances)</w:t>
+      </w:r>
+      <w:r>
+        <w:t>.</w:t>
+      </w:r>
+      <w:r>
+        <w:t xml:space="preserve"> </w:t>
+      </w:r>
+      <w:r>
+        <w:t>N</w:t>
+      </w:r>
+      <w:r>
+        <w:t>o additional configuration should be required</w:t>
+      </w:r>
+      <w:r>
+        <w:t xml:space="preserve"> to run the demo projects</w:t>
+      </w:r>
+      <w:r>
+        <w:t>.</w:t>
       </w:r>
     </w:p>
     <w:p>
       <w:pPr>
-        <w:pStyle w:val="Body1"/>
-        <w:ind w:left="0"/>
-      </w:pPr>
-      <w:r>
-        <w:t>Once opened in Visual Studio, no additional configuration should be required</w:t>
-      </w:r>
-      <w:r>
-        <w:t xml:space="preserve"> to run the demo projects</w:t>
-      </w:r>
-      <w:r>
-        <w:t>.</w:t>
-      </w:r>
-    </w:p>
-    <w:p>
-      <w:pPr>
         <w:pStyle w:val="Heading2"/>
       </w:pPr>
-      <w:bookmarkStart w:id="5" w:name="_Toc499790350"/>
+      <w:bookmarkStart w:id="5" w:name="_Toc104110304"/>
       <w:r>
         <w:t>Create an Environment</w:t>
       </w:r>
@@ -1069,54 +1177,73 @@
         <w:ind w:left="0"/>
       </w:pPr>
       <w:r>
-        <w:t xml:space="preserve">Environment definition generally falls under the domain of a SIF Administrator. However, creation of an initial Environment for this demo is performed by running the </w:t>
+        <w:t>Environment definition generally falls under the domain of a SIF Administrator. However, creation of an initial Environment for th</w:t>
+      </w:r>
+      <w:r>
+        <w:t>e</w:t>
+      </w:r>
+      <w:r>
+        <w:t>se</w:t>
+      </w:r>
+      <w:r>
+        <w:t xml:space="preserve"> demo</w:t>
+      </w:r>
+      <w:r>
+        <w:t>s</w:t>
+      </w:r>
+      <w:r>
+        <w:t xml:space="preserve"> is performed by running the </w:t>
       </w:r>
       <w:r>
         <w:rPr>
           <w:i/>
         </w:rPr>
-        <w:t>Scripts\BAT\Demo execution\Demo</w:t>
+        <w:t>Scripts\BAT\Demo execution\</w:t>
       </w:r>
       <w:r>
         <w:rPr>
           <w:i/>
         </w:rPr>
-        <w:t>Au</w:t>
+        <w:t>AspNetCore\</w:t>
       </w:r>
       <w:r>
         <w:rPr>
           <w:i/>
         </w:rPr>
-        <w:t>Setup.bat</w:t>
-      </w:r>
-      <w:r>
-        <w:t xml:space="preserve"> script. This script uses the </w:t>
-      </w:r>
-      <w:proofErr w:type="spellStart"/>
-      <w:r>
-        <w:t>Sif.Framework.Demo.Setup</w:t>
-      </w:r>
-      <w:proofErr w:type="spellEnd"/>
-      <w:r>
-        <w:t xml:space="preserve"> project to create </w:t>
+        <w:t>DemoSetup.bat</w:t>
+      </w:r>
+      <w:r>
+        <w:t xml:space="preserve"> script. This script </w:t>
+      </w:r>
+      <w:r>
+        <w:t>runs</w:t>
+      </w:r>
+      <w:r>
+        <w:t xml:space="preserve"> the Sif.Framework.Demo</w:t>
+      </w:r>
+      <w:r>
+        <w:t>.AspNetCore</w:t>
+      </w:r>
+      <w:r>
+        <w:t xml:space="preserve">.Setup </w:t>
+      </w:r>
+      <w:r>
+        <w:t>P</w:t>
+      </w:r>
+      <w:r>
+        <w:t xml:space="preserve">roject to create </w:t>
       </w:r>
       <w:r>
         <w:t>a</w:t>
       </w:r>
       <w:r>
-        <w:t xml:space="preserve">nd populate a demo database with an initial Environment definition. </w:t>
-      </w:r>
-      <w:r>
-        <w:t>An</w:t>
-      </w:r>
-      <w:r>
-        <w:t xml:space="preserve"> SQLite database is used </w:t>
-      </w:r>
-      <w:r>
-        <w:t>so that no</w:t>
-      </w:r>
-      <w:r>
-        <w:t xml:space="preserve"> configuration changes are required to be able to run this demo out of the box.</w:t>
+        <w:t xml:space="preserve">nd populate a demo database with </w:t>
+      </w:r>
+      <w:r>
+        <w:t>an appropriate</w:t>
+      </w:r>
+      <w:r>
+        <w:t xml:space="preserve"> Environment definition.</w:t>
       </w:r>
     </w:p>
     <w:p>
@@ -1125,21 +1252,94 @@
         <w:ind w:left="0"/>
       </w:pPr>
       <w:r>
-        <w:t>NOTE: Before running the scripts mentioned above, the Sif3Framework.sln Solution need</w:t>
+        <w:t>An</w:t>
+      </w:r>
+      <w:r>
+        <w:t xml:space="preserve"> SQLite database is used </w:t>
+      </w:r>
+      <w:r>
+        <w:t>(</w:t>
+      </w:r>
+      <w:r>
+        <w:t>with a</w:t>
+      </w:r>
+      <w:r>
+        <w:t xml:space="preserve"> relative path </w:t>
+      </w:r>
+      <w:r>
+        <w:t>configur</w:t>
+      </w:r>
+      <w:r>
+        <w:t xml:space="preserve">ed </w:t>
+      </w:r>
+      <w:r>
+        <w:t>for</w:t>
+      </w:r>
+      <w:r>
+        <w:t xml:space="preserve"> the </w:t>
       </w:r>
       <w:r>
         <w:t>s</w:t>
       </w:r>
       <w:r>
-        <w:t xml:space="preserve"> to be loaded into Visual Studio first for the </w:t>
-      </w:r>
-      <w:proofErr w:type="spellStart"/>
-      <w:r>
-        <w:t>Sif.Framework.Demo.Setup</w:t>
-      </w:r>
-      <w:proofErr w:type="spellEnd"/>
-      <w:r>
-        <w:t xml:space="preserve"> project to be built.</w:t>
+        <w:t>etup project</w:t>
+      </w:r>
+      <w:r>
+        <w:t>)</w:t>
+      </w:r>
+      <w:r>
+        <w:t xml:space="preserve"> </w:t>
+      </w:r>
+      <w:r>
+        <w:t>to</w:t>
+      </w:r>
+      <w:r>
+        <w:t xml:space="preserve"> enable </w:t>
+      </w:r>
+      <w:r>
+        <w:t>this demo</w:t>
+      </w:r>
+      <w:r>
+        <w:t xml:space="preserve"> to run</w:t>
+      </w:r>
+      <w:r>
+        <w:t xml:space="preserve"> out of the box.</w:t>
+      </w:r>
+      <w:r>
+        <w:t xml:space="preserve"> </w:t>
+      </w:r>
+      <w:r>
+        <w:t xml:space="preserve">All mandatory </w:t>
+      </w:r>
+      <w:r>
+        <w:t xml:space="preserve">data </w:t>
+      </w:r>
+      <w:r>
+        <w:t>required by the Consumer and Provider</w:t>
+      </w:r>
+      <w:r>
+        <w:t xml:space="preserve"> (</w:t>
+      </w:r>
+      <w:r>
+        <w:t>e.g.,</w:t>
+      </w:r>
+      <w:r>
+        <w:t xml:space="preserve"> ap</w:t>
+      </w:r>
+      <w:r>
+        <w:t>plicationKey, sharedSecret) ha</w:t>
+      </w:r>
+      <w:r>
+        <w:t>s</w:t>
+      </w:r>
+      <w:r>
+        <w:t xml:space="preserve"> been predefined for the demo</w:t>
+      </w:r>
+      <w:r>
+        <w:t xml:space="preserve"> projects</w:t>
+      </w:r>
+      <w:r>
+        <w:t>.</w:t>
       </w:r>
     </w:p>
     <w:p>
@@ -1148,95 +1348,27 @@
         <w:ind w:left="0"/>
       </w:pPr>
       <w:r>
-        <w:t xml:space="preserve">All mandatory </w:t>
-      </w:r>
-      <w:r>
-        <w:t xml:space="preserve">data </w:t>
-      </w:r>
-      <w:r>
-        <w:t xml:space="preserve">associated with the applications (e.g. </w:t>
-      </w:r>
-      <w:proofErr w:type="spellStart"/>
-      <w:r>
-        <w:t>ap</w:t>
-      </w:r>
-      <w:r>
-        <w:t>plicationKey</w:t>
-      </w:r>
-      <w:proofErr w:type="spellEnd"/>
-      <w:r>
-        <w:t xml:space="preserve">, </w:t>
-      </w:r>
-      <w:proofErr w:type="spellStart"/>
-      <w:r>
-        <w:t>sharedSecret</w:t>
-      </w:r>
-      <w:proofErr w:type="spellEnd"/>
-      <w:r>
-        <w:t>) ha</w:t>
-      </w:r>
-      <w:r>
-        <w:t>ve</w:t>
-      </w:r>
-      <w:r>
-        <w:t xml:space="preserve"> been predefined for the demo</w:t>
-      </w:r>
-      <w:r>
-        <w:t xml:space="preserve"> projects</w:t>
-      </w:r>
-      <w:r>
-        <w:t>.</w:t>
+        <w:t>On successful completion of the script, the following output should be displayed.</w:t>
+      </w:r>
+      <w:r>
+        <w:t xml:space="preserve"> Once run, it can be shut down.</w:t>
       </w:r>
     </w:p>
     <w:p>
       <w:pPr>
-        <w:pStyle w:val="Heading2"/>
-      </w:pPr>
-      <w:bookmarkStart w:id="6" w:name="_Toc499790351"/>
-      <w:r>
-        <w:lastRenderedPageBreak/>
-        <w:t>Start the Environment Provider</w:t>
-      </w:r>
-      <w:bookmarkEnd w:id="6"/>
-    </w:p>
-    <w:p>
-      <w:pPr>
         <w:pStyle w:val="Body1"/>
         <w:ind w:left="0"/>
       </w:pPr>
       <w:r>
-        <w:t xml:space="preserve">Open the Sif3Framework Solution in Visual Studio and simply run it (by clicking on the Internet Explorer </w:t>
-      </w:r>
-      <w:r>
-        <w:t xml:space="preserve">or equivalent </w:t>
-      </w:r>
-      <w:r>
-        <w:t>button</w:t>
-      </w:r>
-      <w:r>
-        <w:t xml:space="preserve"> as</w:t>
-      </w:r>
-      <w:r>
-        <w:t xml:space="preserve"> shown below).</w:t>
-      </w:r>
-    </w:p>
-    <w:p>
-      <w:pPr>
-        <w:pStyle w:val="Body1"/>
-        <w:ind w:left="0"/>
-      </w:pPr>
-      <w:r>
-        <w:t xml:space="preserve">        </w:t>
-      </w:r>
-      <w:r>
         <w:rPr>
           <w:noProof/>
         </w:rPr>
+        <w:lastRenderedPageBreak/>
         <w:drawing>
-          <wp:inline distT="0" distB="0" distL="0" distR="0" wp14:anchorId="02F72630" wp14:editId="02F72631">
-            <wp:extent cx="869950" cy="171450"/>
-            <wp:effectExtent l="0" t="0" r="6350" b="0"/>
-            <wp:docPr id="8" name="Picture 8" descr="Internet Explorer button"/>
+          <wp:inline distT="0" distB="0" distL="0" distR="0" wp14:anchorId="21E1C8F6" wp14:editId="3F81A113">
+            <wp:extent cx="5819775" cy="5467350"/>
+            <wp:effectExtent l="0" t="0" r="9525" b="0"/>
+            <wp:docPr id="8" name="Picture 8"/>
             <wp:cNvGraphicFramePr>
               <a:graphicFrameLocks xmlns:a="http://schemas.openxmlformats.org/drawingml/2006/main" noChangeAspect="1"/>
             </wp:cNvGraphicFramePr>
@@ -1244,7 +1376,7 @@
               <a:graphicData uri="http://schemas.openxmlformats.org/drawingml/2006/picture">
                 <pic:pic xmlns:pic="http://schemas.openxmlformats.org/drawingml/2006/picture">
                   <pic:nvPicPr>
-                    <pic:cNvPr id="0" name="Picture 1" descr="Internet Explorer button"/>
+                    <pic:cNvPr id="0" name="Picture 1"/>
                     <pic:cNvPicPr>
                       <a:picLocks noChangeAspect="1" noChangeArrowheads="1"/>
                     </pic:cNvPicPr>
@@ -1265,7 +1397,7 @@
                   <pic:spPr bwMode="auto">
                     <a:xfrm>
                       <a:off x="0" y="0"/>
-                      <a:ext cx="869950" cy="171450"/>
+                      <a:ext cx="5819775" cy="5467350"/>
                     </a:xfrm>
                     <a:prstGeom prst="rect">
                       <a:avLst/>
@@ -1284,19 +1416,68 @@
     </w:p>
     <w:p>
       <w:pPr>
+        <w:pStyle w:val="Caption"/>
+      </w:pPr>
+      <w:r>
+        <w:t>Figure 1: Demo set up.</w:t>
+      </w:r>
+    </w:p>
+    <w:p>
+      <w:pPr>
+        <w:pStyle w:val="Heading2"/>
+      </w:pPr>
+      <w:bookmarkStart w:id="6" w:name="_Toc104110305"/>
+      <w:r>
+        <w:t>Start the Environment Provider</w:t>
+      </w:r>
+      <w:bookmarkEnd w:id="6"/>
+    </w:p>
+    <w:p>
+      <w:pPr>
         <w:pStyle w:val="Body1"/>
         <w:ind w:left="0"/>
       </w:pPr>
       <w:r>
-        <w:t xml:space="preserve">If the Internet Explorer button is not visible, it will be necessary to make the </w:t>
-      </w:r>
-      <w:proofErr w:type="spellStart"/>
-      <w:r>
-        <w:t>Sif.Framework.EnvironmentProvider</w:t>
-      </w:r>
-      <w:proofErr w:type="spellEnd"/>
-      <w:r>
-        <w:t xml:space="preserve"> project of the Solution the single start-up project.</w:t>
+        <w:t>In</w:t>
+      </w:r>
+      <w:r>
+        <w:t xml:space="preserve"> the</w:t>
+      </w:r>
+      <w:r>
+        <w:t xml:space="preserve"> </w:t>
+      </w:r>
+      <w:r>
+        <w:t>Sif3Framework</w:t>
+      </w:r>
+      <w:r>
+        <w:t xml:space="preserve"> Visual Studio</w:t>
+      </w:r>
+      <w:r>
+        <w:t xml:space="preserve"> instance, ensure that the </w:t>
+      </w:r>
+      <w:r>
+        <w:t>Sif.Framework.AspNetCore.EnvironmentProvider</w:t>
+      </w:r>
+      <w:r>
+        <w:t xml:space="preserve"> </w:t>
+      </w:r>
+      <w:r>
+        <w:t>P</w:t>
+      </w:r>
+      <w:r>
+        <w:t>roject is set as the single start-up project</w:t>
+      </w:r>
+      <w:r>
+        <w:t xml:space="preserve"> and run it.</w:t>
+      </w:r>
+      <w:r>
+        <w:t xml:space="preserve"> If successful, a web browser page will open as </w:t>
+      </w:r>
+      <w:r>
+        <w:t>follows</w:t>
+      </w:r>
+      <w:r>
+        <w:t>.</w:t>
       </w:r>
     </w:p>
     <w:p>
@@ -1305,108 +1486,14 @@
         <w:ind w:left="0"/>
       </w:pPr>
       <w:r>
-        <w:t xml:space="preserve">The </w:t>
-      </w:r>
-      <w:proofErr w:type="spellStart"/>
-      <w:r>
-        <w:t>Sif.Framework.EnvironmentProvider</w:t>
-      </w:r>
-      <w:proofErr w:type="spellEnd"/>
-      <w:r>
-        <w:t xml:space="preserve"> project has been configured to run in IIS Express on a particular port (as specified in the Visual Studio Project properties). This port is referenced in the Environment configured from the previous section.</w:t>
-      </w:r>
-    </w:p>
-    <w:p>
-      <w:pPr>
-        <w:pStyle w:val="Body1"/>
-        <w:ind w:left="0"/>
-      </w:pPr>
-      <w:r>
-        <w:t>For the moment, ignore the “HTTP Error 403.14 – Forbidden” message that appears in the popped up Internet Explorer window on start-up. As this is a Web API service, the fact that it does not have a home page is not relevant for this demo.</w:t>
-      </w:r>
-    </w:p>
-    <w:p>
-      <w:pPr>
-        <w:pStyle w:val="Heading2"/>
-      </w:pPr>
-      <w:bookmarkStart w:id="7" w:name="_Toc499790352"/>
-      <w:r>
-        <w:t xml:space="preserve">Start the demo </w:t>
-      </w:r>
-      <w:r>
-        <w:t>student</w:t>
-      </w:r>
-      <w:r>
-        <w:t xml:space="preserve"> Provider</w:t>
-      </w:r>
-      <w:bookmarkEnd w:id="7"/>
-    </w:p>
-    <w:p>
-      <w:pPr>
-        <w:pStyle w:val="Body1"/>
-        <w:ind w:left="0"/>
-      </w:pPr>
-      <w:r>
-        <w:t>Load</w:t>
-      </w:r>
-      <w:r>
-        <w:t xml:space="preserve"> the Sif3FrameworkDemo Solution in</w:t>
-      </w:r>
-      <w:r>
-        <w:t>to</w:t>
-      </w:r>
-      <w:r>
-        <w:t xml:space="preserve"> Visual Studio</w:t>
-      </w:r>
-      <w:r>
-        <w:t xml:space="preserve">, set the single start-up project to </w:t>
-      </w:r>
-      <w:proofErr w:type="spellStart"/>
-      <w:r>
-        <w:t>Sif.Framework.Demo.</w:t>
-      </w:r>
-      <w:r>
-        <w:t>Au</w:t>
-      </w:r>
-      <w:r>
-        <w:t>.Provider</w:t>
-      </w:r>
-      <w:proofErr w:type="spellEnd"/>
-      <w:r>
-        <w:t xml:space="preserve"> and simply run it (by clicking on the Internet Explorer </w:t>
-      </w:r>
-      <w:r>
-        <w:t xml:space="preserve">or equivalent </w:t>
-      </w:r>
-      <w:r>
-        <w:t>button</w:t>
-      </w:r>
-      <w:r>
-        <w:t xml:space="preserve"> as</w:t>
-      </w:r>
-      <w:bookmarkStart w:id="8" w:name="_GoBack"/>
-      <w:bookmarkEnd w:id="8"/>
-      <w:r>
-        <w:t xml:space="preserve"> shown below).</w:t>
-      </w:r>
-    </w:p>
-    <w:p>
-      <w:pPr>
-        <w:pStyle w:val="Body1"/>
-        <w:ind w:left="0"/>
-      </w:pPr>
-      <w:r>
-        <w:t xml:space="preserve">        </w:t>
-      </w:r>
-      <w:r>
         <w:rPr>
           <w:noProof/>
         </w:rPr>
         <w:drawing>
-          <wp:inline distT="0" distB="0" distL="0" distR="0" wp14:anchorId="02F72632" wp14:editId="02F72633">
-            <wp:extent cx="869950" cy="171450"/>
-            <wp:effectExtent l="0" t="0" r="6350" b="0"/>
-            <wp:docPr id="9" name="Picture 9" descr="Internet Explorer button"/>
+          <wp:inline distT="0" distB="0" distL="0" distR="0" wp14:anchorId="20ED5254" wp14:editId="77A66353">
+            <wp:extent cx="5048250" cy="1238250"/>
+            <wp:effectExtent l="0" t="0" r="0" b="0"/>
+            <wp:docPr id="17" name="Picture 17"/>
             <wp:cNvGraphicFramePr>
               <a:graphicFrameLocks xmlns:a="http://schemas.openxmlformats.org/drawingml/2006/main" noChangeAspect="1"/>
             </wp:cNvGraphicFramePr>
@@ -1414,13 +1501,13 @@
               <a:graphicData uri="http://schemas.openxmlformats.org/drawingml/2006/picture">
                 <pic:pic xmlns:pic="http://schemas.openxmlformats.org/drawingml/2006/picture">
                   <pic:nvPicPr>
-                    <pic:cNvPr id="0" name="Picture 3" descr="Internet Explorer button"/>
+                    <pic:cNvPr id="0" name="Picture 8"/>
                     <pic:cNvPicPr>
                       <a:picLocks noChangeAspect="1" noChangeArrowheads="1"/>
                     </pic:cNvPicPr>
                   </pic:nvPicPr>
                   <pic:blipFill>
-                    <a:blip r:embed="rId9">
+                    <a:blip r:embed="rId10">
                       <a:extLst>
                         <a:ext uri="{28A0092B-C50C-407E-A947-70E740481C1C}">
                           <a14:useLocalDpi xmlns:a14="http://schemas.microsoft.com/office/drawing/2010/main" val="0"/>
@@ -1435,7 +1522,7 @@
                   <pic:spPr bwMode="auto">
                     <a:xfrm>
                       <a:off x="0" y="0"/>
-                      <a:ext cx="869950" cy="171450"/>
+                      <a:ext cx="5048250" cy="1238250"/>
                     </a:xfrm>
                     <a:prstGeom prst="rect">
                       <a:avLst/>
@@ -1454,62 +1541,73 @@
     </w:p>
     <w:p>
       <w:pPr>
+        <w:pStyle w:val="Caption"/>
+      </w:pPr>
+      <w:r>
+        <w:t>Figure 2: Successful Environment Provider start up.</w:t>
+      </w:r>
+    </w:p>
+    <w:p>
+      <w:pPr>
         <w:pStyle w:val="Body1"/>
         <w:ind w:left="0"/>
       </w:pPr>
       <w:r>
-        <w:t xml:space="preserve">As with the </w:t>
-      </w:r>
-      <w:proofErr w:type="spellStart"/>
-      <w:r>
-        <w:t>Sif.Framework.EnvironmentProvider</w:t>
-      </w:r>
-      <w:proofErr w:type="spellEnd"/>
-      <w:r>
-        <w:t xml:space="preserve">, the </w:t>
-      </w:r>
-      <w:proofErr w:type="spellStart"/>
-      <w:r>
-        <w:t>Sif.Framework.Demo.</w:t>
-      </w:r>
-      <w:r>
-        <w:t>Au</w:t>
-      </w:r>
-      <w:r>
-        <w:t>.Provider</w:t>
-      </w:r>
-      <w:proofErr w:type="spellEnd"/>
-      <w:r>
-        <w:t xml:space="preserve"> project ha</w:t>
-      </w:r>
-      <w:r>
-        <w:t>s</w:t>
-      </w:r>
-      <w:r>
-        <w:t xml:space="preserve"> been configured to run in IIS on </w:t>
-      </w:r>
-      <w:r>
-        <w:t xml:space="preserve">a </w:t>
-      </w:r>
-      <w:r>
-        <w:t>particular port.</w:t>
+        <w:lastRenderedPageBreak/>
+        <w:t>The Environment</w:t>
+      </w:r>
+      <w:r>
+        <w:t xml:space="preserve"> </w:t>
+      </w:r>
+      <w:r>
+        <w:t xml:space="preserve">Provider project has been configured to run </w:t>
+      </w:r>
+      <w:r>
+        <w:t>on</w:t>
+      </w:r>
+      <w:r>
+        <w:t xml:space="preserve"> port</w:t>
+      </w:r>
+      <w:r>
+        <w:t xml:space="preserve"> 7009 for HTTPS</w:t>
+      </w:r>
+      <w:r>
+        <w:t xml:space="preserve"> (as specified in </w:t>
+      </w:r>
+      <w:r>
+        <w:t>launchSettings.json</w:t>
+      </w:r>
+      <w:r>
+        <w:t xml:space="preserve">). This port is referenced in the Environment </w:t>
+      </w:r>
+      <w:r>
+        <w:t xml:space="preserve">definition </w:t>
+      </w:r>
+      <w:r>
+        <w:t>configured from section</w:t>
+      </w:r>
+      <w:r>
+        <w:t xml:space="preserve"> 3.2 Create an Environment</w:t>
+      </w:r>
+      <w:r>
+        <w:t>.</w:t>
       </w:r>
     </w:p>
     <w:p>
       <w:pPr>
         <w:pStyle w:val="Heading2"/>
       </w:pPr>
-      <w:bookmarkStart w:id="9" w:name="_Toc499790353"/>
-      <w:r>
-        <w:t xml:space="preserve">Run the demo </w:t>
+      <w:bookmarkStart w:id="7" w:name="_Toc104110306"/>
+      <w:r>
+        <w:t xml:space="preserve">Start the demo </w:t>
       </w:r>
       <w:r>
         <w:t>student</w:t>
       </w:r>
       <w:r>
-        <w:t xml:space="preserve"> Consumer</w:t>
-      </w:r>
-      <w:bookmarkEnd w:id="9"/>
+        <w:t xml:space="preserve"> Provider</w:t>
+      </w:r>
+      <w:bookmarkEnd w:id="7"/>
     </w:p>
     <w:p>
       <w:pPr>
@@ -1517,95 +1615,317 @@
         <w:ind w:left="0"/>
       </w:pPr>
       <w:r>
-        <w:t xml:space="preserve">Once the Environment Provider and </w:t>
-      </w:r>
-      <w:r>
-        <w:t>student</w:t>
-      </w:r>
-      <w:r>
-        <w:t xml:space="preserve"> Provider have been successfully started, run the </w:t>
-      </w:r>
-      <w:r>
-        <w:rPr>
-          <w:i/>
-        </w:rPr>
-        <w:t>Scripts\BAT\Demo execution\Demo</w:t>
-      </w:r>
-      <w:r>
-        <w:rPr>
-          <w:i/>
-        </w:rPr>
-        <w:t>Au</w:t>
-      </w:r>
-      <w:r>
-        <w:rPr>
-          <w:i/>
-        </w:rPr>
-        <w:t>Consumer</w:t>
-      </w:r>
-      <w:r>
-        <w:rPr>
-          <w:i/>
-        </w:rPr>
-        <w:t>.bat</w:t>
-      </w:r>
-      <w:r>
-        <w:t xml:space="preserve"> script to start the </w:t>
-      </w:r>
-      <w:r>
-        <w:t>student</w:t>
-      </w:r>
-      <w:r>
-        <w:t xml:space="preserve"> Consumer. This script runs the </w:t>
-      </w:r>
-      <w:proofErr w:type="spellStart"/>
-      <w:r>
-        <w:t>Sif.Framework.Demo.</w:t>
-      </w:r>
-      <w:r>
-        <w:t>Au</w:t>
-      </w:r>
-      <w:r>
-        <w:t>.Consumer</w:t>
-      </w:r>
-      <w:proofErr w:type="spellEnd"/>
-      <w:r>
-        <w:t xml:space="preserve"> Project of the Sif3FrameworkDemo Solution.</w:t>
+        <w:t>In the Sif3Framework</w:t>
+      </w:r>
+      <w:r>
+        <w:t>Demo</w:t>
+      </w:r>
+      <w:r>
+        <w:t xml:space="preserve"> Visual Studio instance, ensure that the </w:t>
+      </w:r>
+      <w:r>
+        <w:t>Sif.Framework.Demo.AspNetCore.Provider</w:t>
+      </w:r>
+      <w:r>
+        <w:t xml:space="preserve"> Project is set as the single start-up project and run it. If successful, a web browser page will open as follows.</w:t>
       </w:r>
     </w:p>
     <w:p>
       <w:pPr>
-        <w:pStyle w:val="Heading2"/>
-        <w:keepLines w:val="0"/>
-        <w:tabs>
-          <w:tab w:val="num" w:pos="576"/>
-        </w:tabs>
-        <w:spacing w:before="240" w:after="60"/>
-        <w:ind w:left="576" w:hanging="576"/>
-      </w:pPr>
-      <w:bookmarkStart w:id="10" w:name="_Toc401321549"/>
-      <w:bookmarkStart w:id="11" w:name="_Toc499790354"/>
-      <w:r>
-        <w:t>Review expected behaviour</w:t>
-      </w:r>
-      <w:bookmarkEnd w:id="10"/>
-      <w:bookmarkEnd w:id="11"/>
+        <w:pStyle w:val="Body1"/>
+        <w:ind w:left="0"/>
+      </w:pPr>
+      <w:r>
+        <w:rPr>
+          <w:noProof/>
+        </w:rPr>
+        <w:drawing>
+          <wp:inline distT="0" distB="0" distL="0" distR="0" wp14:anchorId="05E7195C" wp14:editId="481B367E">
+            <wp:extent cx="4953000" cy="1171575"/>
+            <wp:effectExtent l="0" t="0" r="0" b="9525"/>
+            <wp:docPr id="16" name="Picture 16"/>
+            <wp:cNvGraphicFramePr>
+              <a:graphicFrameLocks xmlns:a="http://schemas.openxmlformats.org/drawingml/2006/main" noChangeAspect="1"/>
+            </wp:cNvGraphicFramePr>
+            <a:graphic xmlns:a="http://schemas.openxmlformats.org/drawingml/2006/main">
+              <a:graphicData uri="http://schemas.openxmlformats.org/drawingml/2006/picture">
+                <pic:pic xmlns:pic="http://schemas.openxmlformats.org/drawingml/2006/picture">
+                  <pic:nvPicPr>
+                    <pic:cNvPr id="0" name="Picture 7"/>
+                    <pic:cNvPicPr>
+                      <a:picLocks noChangeAspect="1" noChangeArrowheads="1"/>
+                    </pic:cNvPicPr>
+                  </pic:nvPicPr>
+                  <pic:blipFill>
+                    <a:blip r:embed="rId11">
+                      <a:extLst>
+                        <a:ext uri="{28A0092B-C50C-407E-A947-70E740481C1C}">
+                          <a14:useLocalDpi xmlns:a14="http://schemas.microsoft.com/office/drawing/2010/main" val="0"/>
+                        </a:ext>
+                      </a:extLst>
+                    </a:blip>
+                    <a:srcRect/>
+                    <a:stretch>
+                      <a:fillRect/>
+                    </a:stretch>
+                  </pic:blipFill>
+                  <pic:spPr bwMode="auto">
+                    <a:xfrm>
+                      <a:off x="0" y="0"/>
+                      <a:ext cx="4953000" cy="1171575"/>
+                    </a:xfrm>
+                    <a:prstGeom prst="rect">
+                      <a:avLst/>
+                    </a:prstGeom>
+                    <a:noFill/>
+                    <a:ln>
+                      <a:noFill/>
+                    </a:ln>
+                  </pic:spPr>
+                </pic:pic>
+              </a:graphicData>
+            </a:graphic>
+          </wp:inline>
+        </w:drawing>
+      </w:r>
     </w:p>
     <w:p>
       <w:pPr>
+        <w:pStyle w:val="Caption"/>
+      </w:pPr>
+      <w:r>
+        <w:t xml:space="preserve">Figure </w:t>
+      </w:r>
+      <w:r>
+        <w:t>3</w:t>
+      </w:r>
+      <w:r>
+        <w:t xml:space="preserve">: Successful </w:t>
+      </w:r>
+      <w:r>
+        <w:t>demo student</w:t>
+      </w:r>
+      <w:r>
+        <w:t xml:space="preserve"> Provider start up.</w:t>
+      </w:r>
+    </w:p>
+    <w:p>
+      <w:pPr>
         <w:pStyle w:val="Body1"/>
         <w:ind w:left="0"/>
       </w:pPr>
       <w:r>
-        <w:t>The scenario illustrated in this demo is one where a Consumer is making a call for student data in a Direct Environment. As such, once this data has been consumed, the demo has been completed.</w:t>
+        <w:t xml:space="preserve">The </w:t>
+      </w:r>
+      <w:r>
+        <w:t>demo</w:t>
+      </w:r>
+      <w:r>
+        <w:t xml:space="preserve"> student</w:t>
+      </w:r>
+      <w:r>
+        <w:t xml:space="preserve"> Provider project has been configured to run on port </w:t>
+      </w:r>
+      <w:r>
+        <w:t>7207</w:t>
+      </w:r>
+      <w:r>
+        <w:t xml:space="preserve"> for HTTPS (as specified in launchSettings.json). This port is referenced in the Environment definition configured </w:t>
+      </w:r>
+      <w:r>
+        <w:t>from section 3.2 Create an Environment</w:t>
+      </w:r>
+      <w:r>
+        <w:t>.</w:t>
       </w:r>
     </w:p>
     <w:p>
       <w:pPr>
+        <w:pStyle w:val="Heading2"/>
+      </w:pPr>
+      <w:bookmarkStart w:id="8" w:name="_Toc104110307"/>
+      <w:r>
+        <w:t xml:space="preserve">Run the demo </w:t>
+      </w:r>
+      <w:r>
+        <w:t>student</w:t>
+      </w:r>
+      <w:r>
+        <w:t xml:space="preserve"> Consumer</w:t>
+      </w:r>
+      <w:bookmarkEnd w:id="8"/>
+    </w:p>
+    <w:p>
+      <w:pPr>
         <w:pStyle w:val="Body1"/>
         <w:ind w:left="0"/>
       </w:pPr>
       <w:r>
+        <w:t>Once the Environment Provider and</w:t>
+      </w:r>
+      <w:r>
+        <w:t xml:space="preserve"> demo</w:t>
+      </w:r>
+      <w:r>
+        <w:t xml:space="preserve"> </w:t>
+      </w:r>
+      <w:r>
+        <w:t>student</w:t>
+      </w:r>
+      <w:r>
+        <w:t xml:space="preserve"> Provider have been successfully started, run the </w:t>
+      </w:r>
+      <w:r>
+        <w:rPr>
+          <w:i/>
+        </w:rPr>
+        <w:t>Scripts\BAT\Demo execution\Demo</w:t>
+      </w:r>
+      <w:r>
+        <w:rPr>
+          <w:i/>
+        </w:rPr>
+        <w:t>Au</w:t>
+      </w:r>
+      <w:r>
+        <w:rPr>
+          <w:i/>
+        </w:rPr>
+        <w:t>Consumer</w:t>
+      </w:r>
+      <w:r>
+        <w:rPr>
+          <w:i/>
+        </w:rPr>
+        <w:t>.bat</w:t>
+      </w:r>
+      <w:r>
+        <w:t xml:space="preserve"> script to start the</w:t>
+      </w:r>
+      <w:r>
+        <w:t xml:space="preserve"> demo</w:t>
+      </w:r>
+      <w:r>
+        <w:t xml:space="preserve"> </w:t>
+      </w:r>
+      <w:r>
+        <w:t>student</w:t>
+      </w:r>
+      <w:r>
+        <w:t xml:space="preserve"> Consumer. This script runs the Sif.Framework.Demo.</w:t>
+      </w:r>
+      <w:r>
+        <w:t>Au</w:t>
+      </w:r>
+      <w:r>
+        <w:t>.Consumer Project of the Sif3FrameworkDemo Solution.</w:t>
+      </w:r>
+      <w:r>
+        <w:t xml:space="preserve"> The ConsumerApp console application is configured as the start-up object of this project.</w:t>
+      </w:r>
+    </w:p>
+    <w:p>
+      <w:pPr>
+        <w:pStyle w:val="Body1"/>
+        <w:ind w:left="0"/>
+      </w:pPr>
+      <w:r>
+        <w:t>On successful completion of the script, the following output should be displayed.</w:t>
+      </w:r>
+    </w:p>
+    <w:p>
+      <w:pPr>
+        <w:pStyle w:val="Body1"/>
+        <w:ind w:left="0"/>
+      </w:pPr>
+      <w:r>
+        <w:rPr>
+          <w:noProof/>
+        </w:rPr>
+        <w:lastRenderedPageBreak/>
+        <w:drawing>
+          <wp:inline distT="0" distB="0" distL="0" distR="0" wp14:anchorId="7D5F343A" wp14:editId="43DD2FA3">
+            <wp:extent cx="5610225" cy="5391150"/>
+            <wp:effectExtent l="0" t="0" r="9525" b="0"/>
+            <wp:docPr id="22" name="Picture 22"/>
+            <wp:cNvGraphicFramePr>
+              <a:graphicFrameLocks xmlns:a="http://schemas.openxmlformats.org/drawingml/2006/main" noChangeAspect="1"/>
+            </wp:cNvGraphicFramePr>
+            <a:graphic xmlns:a="http://schemas.openxmlformats.org/drawingml/2006/main">
+              <a:graphicData uri="http://schemas.openxmlformats.org/drawingml/2006/picture">
+                <pic:pic xmlns:pic="http://schemas.openxmlformats.org/drawingml/2006/picture">
+                  <pic:nvPicPr>
+                    <pic:cNvPr id="0" name="Picture 13"/>
+                    <pic:cNvPicPr>
+                      <a:picLocks noChangeAspect="1" noChangeArrowheads="1"/>
+                    </pic:cNvPicPr>
+                  </pic:nvPicPr>
+                  <pic:blipFill>
+                    <a:blip r:embed="rId12">
+                      <a:extLst>
+                        <a:ext uri="{28A0092B-C50C-407E-A947-70E740481C1C}">
+                          <a14:useLocalDpi xmlns:a14="http://schemas.microsoft.com/office/drawing/2010/main" val="0"/>
+                        </a:ext>
+                      </a:extLst>
+                    </a:blip>
+                    <a:srcRect/>
+                    <a:stretch>
+                      <a:fillRect/>
+                    </a:stretch>
+                  </pic:blipFill>
+                  <pic:spPr bwMode="auto">
+                    <a:xfrm>
+                      <a:off x="0" y="0"/>
+                      <a:ext cx="5610225" cy="5391150"/>
+                    </a:xfrm>
+                    <a:prstGeom prst="rect">
+                      <a:avLst/>
+                    </a:prstGeom>
+                    <a:noFill/>
+                    <a:ln>
+                      <a:noFill/>
+                    </a:ln>
+                  </pic:spPr>
+                </pic:pic>
+              </a:graphicData>
+            </a:graphic>
+          </wp:inline>
+        </w:drawing>
+      </w:r>
+    </w:p>
+    <w:p>
+      <w:pPr>
+        <w:pStyle w:val="Heading1"/>
+      </w:pPr>
+      <w:bookmarkStart w:id="9" w:name="_Toc401321549"/>
+      <w:bookmarkStart w:id="10" w:name="_Toc104110308"/>
+      <w:r>
+        <w:t>Review expected behaviour</w:t>
+      </w:r>
+      <w:bookmarkEnd w:id="9"/>
+      <w:bookmarkEnd w:id="10"/>
+    </w:p>
+    <w:p>
+      <w:pPr>
+        <w:pStyle w:val="Body1"/>
+        <w:ind w:left="0"/>
+      </w:pPr>
+      <w:r>
+        <w:t xml:space="preserve">The scenario illustrated in this </w:t>
+      </w:r>
+      <w:r>
+        <w:t>set up</w:t>
+      </w:r>
+      <w:r>
+        <w:t xml:space="preserve"> is one where a Consumer is making a call for student data in a Direct Environment. As such, once this data has been consumed, the demo has been completed.</w:t>
+      </w:r>
+    </w:p>
+    <w:p>
+      <w:pPr>
+        <w:pStyle w:val="Body1"/>
+        <w:ind w:left="0"/>
+      </w:pPr>
+      <w:r>
         <w:t xml:space="preserve">In this case, the </w:t>
       </w:r>
       <w:r>
@@ -1621,7 +1941,25 @@
         <w:t>student details to the console</w:t>
       </w:r>
       <w:r>
-        <w:t xml:space="preserve"> based upon the CRUD operations executed</w:t>
+        <w:t xml:space="preserve"> based upon the</w:t>
+      </w:r>
+      <w:r>
+        <w:t xml:space="preserve"> Create, Retrieve, Update and Delete</w:t>
+      </w:r>
+      <w:r>
+        <w:t xml:space="preserve"> </w:t>
+      </w:r>
+      <w:r>
+        <w:t>(</w:t>
+      </w:r>
+      <w:r>
+        <w:t>CRUD</w:t>
+      </w:r>
+      <w:r>
+        <w:t>)</w:t>
+      </w:r>
+      <w:r>
+        <w:t xml:space="preserve"> operations executed</w:t>
       </w:r>
       <w:r>
         <w:t xml:space="preserve">. Once the details have been printed, the Environment Provider and </w:t>
@@ -1632,13 +1970,108 @@
       <w:r>
         <w:t xml:space="preserve"> Provider instances can be stopped.</w:t>
       </w:r>
+    </w:p>
+    <w:p>
+      <w:pPr>
+        <w:pStyle w:val="Body1"/>
+        <w:ind w:left="0"/>
+      </w:pPr>
+      <w:r>
+        <w:t>The architecture of this Direct Environment is outlined below.</w:t>
+      </w:r>
+    </w:p>
+    <w:p>
+      <w:pPr>
+        <w:pStyle w:val="Body1"/>
+        <w:ind w:left="0"/>
+      </w:pPr>
+      <w:r>
+        <w:rPr>
+          <w:noProof/>
+        </w:rPr>
+        <w:lastRenderedPageBreak/>
+        <w:drawing>
+          <wp:inline distT="0" distB="0" distL="0" distR="0" wp14:anchorId="6C440818" wp14:editId="532489C2">
+            <wp:extent cx="5295900" cy="5067300"/>
+            <wp:effectExtent l="0" t="0" r="0" b="0"/>
+            <wp:docPr id="25" name="Picture 25"/>
+            <wp:cNvGraphicFramePr>
+              <a:graphicFrameLocks xmlns:a="http://schemas.openxmlformats.org/drawingml/2006/main" noChangeAspect="1"/>
+            </wp:cNvGraphicFramePr>
+            <a:graphic xmlns:a="http://schemas.openxmlformats.org/drawingml/2006/main">
+              <a:graphicData uri="http://schemas.openxmlformats.org/drawingml/2006/picture">
+                <pic:pic xmlns:pic="http://schemas.openxmlformats.org/drawingml/2006/picture">
+                  <pic:nvPicPr>
+                    <pic:cNvPr id="0" name="Picture 18"/>
+                    <pic:cNvPicPr>
+                      <a:picLocks noChangeAspect="1" noChangeArrowheads="1"/>
+                    </pic:cNvPicPr>
+                  </pic:nvPicPr>
+                  <pic:blipFill>
+                    <a:blip r:embed="rId13">
+                      <a:extLst>
+                        <a:ext uri="{28A0092B-C50C-407E-A947-70E740481C1C}">
+                          <a14:useLocalDpi xmlns:a14="http://schemas.microsoft.com/office/drawing/2010/main" val="0"/>
+                        </a:ext>
+                      </a:extLst>
+                    </a:blip>
+                    <a:srcRect/>
+                    <a:stretch>
+                      <a:fillRect/>
+                    </a:stretch>
+                  </pic:blipFill>
+                  <pic:spPr bwMode="auto">
+                    <a:xfrm>
+                      <a:off x="0" y="0"/>
+                      <a:ext cx="5295900" cy="5067300"/>
+                    </a:xfrm>
+                    <a:prstGeom prst="rect">
+                      <a:avLst/>
+                    </a:prstGeom>
+                    <a:noFill/>
+                    <a:ln>
+                      <a:noFill/>
+                    </a:ln>
+                  </pic:spPr>
+                </pic:pic>
+              </a:graphicData>
+            </a:graphic>
+          </wp:inline>
+        </w:drawing>
+      </w:r>
+    </w:p>
+    <w:p>
+      <w:pPr>
+        <w:pStyle w:val="Caption"/>
+      </w:pPr>
+      <w:r>
+        <w:t xml:space="preserve">Figure </w:t>
+      </w:r>
+      <w:r>
+        <w:t>4</w:t>
+      </w:r>
+      <w:r>
+        <w:t xml:space="preserve">: </w:t>
+      </w:r>
+      <w:r>
+        <w:t>Direct Environment architecture</w:t>
+      </w:r>
+      <w:r>
+        <w:t>.</w:t>
+      </w:r>
+    </w:p>
+    <w:p>
+      <w:pPr>
+        <w:pStyle w:val="Body1"/>
+        <w:ind w:left="0"/>
+      </w:pPr>
     </w:p>
     <w:sectPr>
-      <w:headerReference w:type="even" r:id="rId10"/>
-      <w:headerReference w:type="default" r:id="rId11"/>
-      <w:footerReference w:type="even" r:id="rId12"/>
-      <w:footerReference w:type="default" r:id="rId13"/>
-      <w:headerReference w:type="first" r:id="rId14"/>
+      <w:headerReference w:type="even" r:id="rId14"/>
+      <w:headerReference w:type="default" r:id="rId15"/>
+      <w:footerReference w:type="even" r:id="rId16"/>
+      <w:footerReference w:type="default" r:id="rId17"/>
+      <w:headerReference w:type="first" r:id="rId18"/>
       <w:pgSz w:w="11906" w:h="16838" w:code="9"/>
       <w:pgMar w:top="1701" w:right="1134" w:bottom="1304" w:left="1134" w:header="454" w:footer="340" w:gutter="284"/>
       <w:cols w:space="708"/>
@@ -1650,7 +2083,7 @@
 </file>
 
 <file path=word/endnotes.xml><?xml version="1.0" encoding="utf-8"?>
-<w:endnotes xmlns:wpc="http://schemas.microsoft.com/office/word/2010/wordprocessingCanvas" xmlns:cx="http://schemas.microsoft.com/office/drawing/2014/chartex" xmlns:cx1="http://schemas.microsoft.com/office/drawing/2015/9/8/chartex" xmlns:cx2="http://schemas.microsoft.com/office/drawing/2015/10/21/chartex" xmlns:cx3="http://schemas.microsoft.com/office/drawing/2016/5/9/chartex" xmlns:cx4="http://schemas.microsoft.com/office/drawing/2016/5/10/chartex" xmlns:cx5="http://schemas.microsoft.com/office/drawing/2016/5/11/chartex" xmlns:cx6="http://schemas.microsoft.com/office/drawing/2016/5/12/chartex" xmlns:cx7="http://schemas.microsoft.com/office/drawing/2016/5/13/chartex" xmlns:cx8="http://schemas.microsoft.com/office/drawing/2016/5/14/chartex" xmlns:mc="http://schemas.openxmlformats.org/markup-compatibility/2006" xmlns:aink="http://schemas.microsoft.com/office/drawing/2016/ink" xmlns:am3d="http://schemas.microsoft.com/office/drawing/2017/model3d" xmlns:o="urn:schemas-microsoft-com:office:office" xmlns:r="http://schemas.openxmlformats.org/officeDocument/2006/relationships" xmlns:m="http://schemas.openxmlformats.org/officeDocument/2006/math" xmlns:v="urn:schemas-microsoft-com:vml" xmlns:wp14="http://schemas.microsoft.com/office/word/2010/wordprocessingDrawing" xmlns:wp="http://schemas.openxmlformats.org/drawingml/2006/wordprocessingDrawing" xmlns:w10="urn:schemas-microsoft-com:office:word" xmlns:w="http://schemas.openxmlformats.org/wordprocessingml/2006/main" xmlns:w14="http://schemas.microsoft.com/office/word/2010/wordml" xmlns:w15="http://schemas.microsoft.com/office/word/2012/wordml" xmlns:w16cid="http://schemas.microsoft.com/office/word/2016/wordml/cid" xmlns:w16se="http://schemas.microsoft.com/office/word/2015/wordml/symex" xmlns:wpg="http://schemas.microsoft.com/office/word/2010/wordprocessingGroup" xmlns:wpi="http://schemas.microsoft.com/office/word/2010/wordprocessingInk" xmlns:wne="http://schemas.microsoft.com/office/word/2006/wordml" xmlns:wps="http://schemas.microsoft.com/office/word/2010/wordprocessingShape" mc:Ignorable="w14 w15 w16se w16cid wp14">
+<w:endnotes xmlns:wpc="http://schemas.microsoft.com/office/word/2010/wordprocessingCanvas" xmlns:cx="http://schemas.microsoft.com/office/drawing/2014/chartex" xmlns:cx1="http://schemas.microsoft.com/office/drawing/2015/9/8/chartex" xmlns:cx2="http://schemas.microsoft.com/office/drawing/2015/10/21/chartex" xmlns:cx3="http://schemas.microsoft.com/office/drawing/2016/5/9/chartex" xmlns:cx4="http://schemas.microsoft.com/office/drawing/2016/5/10/chartex" xmlns:cx5="http://schemas.microsoft.com/office/drawing/2016/5/11/chartex" xmlns:cx6="http://schemas.microsoft.com/office/drawing/2016/5/12/chartex" xmlns:cx7="http://schemas.microsoft.com/office/drawing/2016/5/13/chartex" xmlns:cx8="http://schemas.microsoft.com/office/drawing/2016/5/14/chartex" xmlns:mc="http://schemas.openxmlformats.org/markup-compatibility/2006" xmlns:aink="http://schemas.microsoft.com/office/drawing/2016/ink" xmlns:am3d="http://schemas.microsoft.com/office/drawing/2017/model3d" xmlns:o="urn:schemas-microsoft-com:office:office" xmlns:oel="http://schemas.microsoft.com/office/2019/extlst" xmlns:r="http://schemas.openxmlformats.org/officeDocument/2006/relationships" xmlns:m="http://schemas.openxmlformats.org/officeDocument/2006/math" xmlns:v="urn:schemas-microsoft-com:vml" xmlns:wp14="http://schemas.microsoft.com/office/word/2010/wordprocessingDrawing" xmlns:wp="http://schemas.openxmlformats.org/drawingml/2006/wordprocessingDrawing" xmlns:w10="urn:schemas-microsoft-com:office:word" xmlns:w="http://schemas.openxmlformats.org/wordprocessingml/2006/main" xmlns:w14="http://schemas.microsoft.com/office/word/2010/wordml" xmlns:w15="http://schemas.microsoft.com/office/word/2012/wordml" xmlns:w16cex="http://schemas.microsoft.com/office/word/2018/wordml/cex" xmlns:w16cid="http://schemas.microsoft.com/office/word/2016/wordml/cid" xmlns:w16="http://schemas.microsoft.com/office/word/2018/wordml" xmlns:w16sdtdh="http://schemas.microsoft.com/office/word/2020/wordml/sdtdatahash" xmlns:w16se="http://schemas.microsoft.com/office/word/2015/wordml/symex" xmlns:wpg="http://schemas.microsoft.com/office/word/2010/wordprocessingGroup" xmlns:wpi="http://schemas.microsoft.com/office/word/2010/wordprocessingInk" xmlns:wne="http://schemas.microsoft.com/office/word/2006/wordml" xmlns:wps="http://schemas.microsoft.com/office/word/2010/wordprocessingShape" mc:Ignorable="w14 w15 w16se w16cid w16 w16cex w16sdtdh wp14">
   <w:endnote w:type="separator" w:id="-1">
     <w:p>
       <w:r>
@@ -1669,7 +2102,7 @@
 </file>
 
 <file path=word/footer1.xml><?xml version="1.0" encoding="utf-8"?>
-<w:ftr xmlns:wpc="http://schemas.microsoft.com/office/word/2010/wordprocessingCanvas" xmlns:cx="http://schemas.microsoft.com/office/drawing/2014/chartex" xmlns:cx1="http://schemas.microsoft.com/office/drawing/2015/9/8/chartex" xmlns:cx2="http://schemas.microsoft.com/office/drawing/2015/10/21/chartex" xmlns:cx3="http://schemas.microsoft.com/office/drawing/2016/5/9/chartex" xmlns:cx4="http://schemas.microsoft.com/office/drawing/2016/5/10/chartex" xmlns:cx5="http://schemas.microsoft.com/office/drawing/2016/5/11/chartex" xmlns:cx6="http://schemas.microsoft.com/office/drawing/2016/5/12/chartex" xmlns:cx7="http://schemas.microsoft.com/office/drawing/2016/5/13/chartex" xmlns:cx8="http://schemas.microsoft.com/office/drawing/2016/5/14/chartex" xmlns:mc="http://schemas.openxmlformats.org/markup-compatibility/2006" xmlns:aink="http://schemas.microsoft.com/office/drawing/2016/ink" xmlns:am3d="http://schemas.microsoft.com/office/drawing/2017/model3d" xmlns:o="urn:schemas-microsoft-com:office:office" xmlns:r="http://schemas.openxmlformats.org/officeDocument/2006/relationships" xmlns:m="http://schemas.openxmlformats.org/officeDocument/2006/math" xmlns:v="urn:schemas-microsoft-com:vml" xmlns:wp14="http://schemas.microsoft.com/office/word/2010/wordprocessingDrawing" xmlns:wp="http://schemas.openxmlformats.org/drawingml/2006/wordprocessingDrawing" xmlns:w10="urn:schemas-microsoft-com:office:word" xmlns:w="http://schemas.openxmlformats.org/wordprocessingml/2006/main" xmlns:w14="http://schemas.microsoft.com/office/word/2010/wordml" xmlns:w15="http://schemas.microsoft.com/office/word/2012/wordml" xmlns:w16cid="http://schemas.microsoft.com/office/word/2016/wordml/cid" xmlns:w16se="http://schemas.microsoft.com/office/word/2015/wordml/symex" xmlns:wpg="http://schemas.microsoft.com/office/word/2010/wordprocessingGroup" xmlns:wpi="http://schemas.microsoft.com/office/word/2010/wordprocessingInk" xmlns:wne="http://schemas.microsoft.com/office/word/2006/wordml" xmlns:wps="http://schemas.microsoft.com/office/word/2010/wordprocessingShape" mc:Ignorable="w14 w15 w16se w16cid wp14">
+<w:ftr xmlns:wpc="http://schemas.microsoft.com/office/word/2010/wordprocessingCanvas" xmlns:cx="http://schemas.microsoft.com/office/drawing/2014/chartex" xmlns:cx1="http://schemas.microsoft.com/office/drawing/2015/9/8/chartex" xmlns:cx2="http://schemas.microsoft.com/office/drawing/2015/10/21/chartex" xmlns:cx3="http://schemas.microsoft.com/office/drawing/2016/5/9/chartex" xmlns:cx4="http://schemas.microsoft.com/office/drawing/2016/5/10/chartex" xmlns:cx5="http://schemas.microsoft.com/office/drawing/2016/5/11/chartex" xmlns:cx6="http://schemas.microsoft.com/office/drawing/2016/5/12/chartex" xmlns:cx7="http://schemas.microsoft.com/office/drawing/2016/5/13/chartex" xmlns:cx8="http://schemas.microsoft.com/office/drawing/2016/5/14/chartex" xmlns:mc="http://schemas.openxmlformats.org/markup-compatibility/2006" xmlns:aink="http://schemas.microsoft.com/office/drawing/2016/ink" xmlns:am3d="http://schemas.microsoft.com/office/drawing/2017/model3d" xmlns:o="urn:schemas-microsoft-com:office:office" xmlns:oel="http://schemas.microsoft.com/office/2019/extlst" xmlns:r="http://schemas.openxmlformats.org/officeDocument/2006/relationships" xmlns:m="http://schemas.openxmlformats.org/officeDocument/2006/math" xmlns:v="urn:schemas-microsoft-com:vml" xmlns:wp14="http://schemas.microsoft.com/office/word/2010/wordprocessingDrawing" xmlns:wp="http://schemas.openxmlformats.org/drawingml/2006/wordprocessingDrawing" xmlns:w10="urn:schemas-microsoft-com:office:word" xmlns:w="http://schemas.openxmlformats.org/wordprocessingml/2006/main" xmlns:w14="http://schemas.microsoft.com/office/word/2010/wordml" xmlns:w15="http://schemas.microsoft.com/office/word/2012/wordml" xmlns:w16cex="http://schemas.microsoft.com/office/word/2018/wordml/cex" xmlns:w16cid="http://schemas.microsoft.com/office/word/2016/wordml/cid" xmlns:w16="http://schemas.microsoft.com/office/word/2018/wordml" xmlns:w16sdtdh="http://schemas.microsoft.com/office/word/2020/wordml/sdtdatahash" xmlns:w16se="http://schemas.microsoft.com/office/word/2015/wordml/symex" xmlns:wpg="http://schemas.microsoft.com/office/word/2010/wordprocessingGroup" xmlns:wpi="http://schemas.microsoft.com/office/word/2010/wordprocessingInk" xmlns:wne="http://schemas.microsoft.com/office/word/2006/wordml" xmlns:wps="http://schemas.microsoft.com/office/word/2010/wordprocessingShape" mc:Ignorable="w14 w15 w16se w16cid w16 w16cex w16sdtdh wp14">
   <w:p>
     <w:pPr>
       <w:pStyle w:val="Footer"/>
@@ -1680,15 +2113,25 @@
     <w:r>
       <w:instrText xml:space="preserve"> QUOTE "Revision: " </w:instrText>
     </w:r>
-    <w:fldSimple w:instr=" DOCPROPERTY &quot;Revision&quot; ">
-      <w:r>
-        <w:instrText>1.1</w:instrText>
-      </w:r>
-    </w:fldSimple>
     <w:r>
       <w:fldChar w:fldCharType="begin"/>
     </w:r>
     <w:r>
+      <w:instrText xml:space="preserve"> DOCPROPERTY "Revision" </w:instrText>
+    </w:r>
+    <w:r>
+      <w:fldChar w:fldCharType="separate"/>
+    </w:r>
+    <w:r>
+      <w:instrText>1.2</w:instrText>
+    </w:r>
+    <w:r>
+      <w:fldChar w:fldCharType="end"/>
+    </w:r>
+    <w:r>
+      <w:fldChar w:fldCharType="begin"/>
+    </w:r>
+    <w:r>
       <w:instrText xml:space="preserve"> </w:instrText>
     </w:r>
     <w:r>
@@ -1697,11 +2140,21 @@
     <w:r>
       <w:instrText xml:space="preserve">F </w:instrText>
     </w:r>
-    <w:fldSimple w:instr=" DOCPROPERTY &quot;Status&quot; ">
-      <w:r>
-        <w:instrText>final</w:instrText>
-      </w:r>
-    </w:fldSimple>
+    <w:r>
+      <w:fldChar w:fldCharType="begin"/>
+    </w:r>
+    <w:r>
+      <w:instrText xml:space="preserve"> DOCPROPERTY "Status" </w:instrText>
+    </w:r>
+    <w:r>
+      <w:fldChar w:fldCharType="separate"/>
+    </w:r>
+    <w:r>
+      <w:instrText>final</w:instrText>
+    </w:r>
+    <w:r>
+      <w:fldChar w:fldCharType="end"/>
+    </w:r>
     <w:r>
       <w:instrText xml:space="preserve"> = "draft" " (</w:instrText>
     </w:r>
@@ -1747,7 +2200,7 @@
       <w:fldChar w:fldCharType="separate"/>
     </w:r>
     <w:r>
-      <w:t>Revision: 1.1</w:t>
+      <w:t>Revision: 1.2</w:t>
     </w:r>
     <w:r>
       <w:fldChar w:fldCharType="end"/>
@@ -1758,19 +2211,39 @@
     <w:r>
       <w:tab/>
     </w:r>
-    <w:fldSimple w:instr=" DOCPROPERTY &quot;Title&quot; ">
-      <w:r>
-        <w:t>Installation and Verification</w:t>
-      </w:r>
-    </w:fldSimple>
+    <w:r>
+      <w:fldChar w:fldCharType="begin"/>
+    </w:r>
+    <w:r>
+      <w:instrText xml:space="preserve"> DOCPROPERTY "Title" </w:instrText>
+    </w:r>
+    <w:r>
+      <w:fldChar w:fldCharType="separate"/>
+    </w:r>
+    <w:r>
+      <w:t>Setup Guide</w:t>
+    </w:r>
+    <w:r>
+      <w:fldChar w:fldCharType="end"/>
+    </w:r>
     <w:r>
       <w:t xml:space="preserve"> (</w:t>
     </w:r>
-    <w:fldSimple w:instr=" DOCPROPERTY &quot;SystemAbbreviation&quot; ">
-      <w:r>
-        <w:t>SIF3-TEX-AU</w:t>
-      </w:r>
-    </w:fldSimple>
+    <w:r>
+      <w:fldChar w:fldCharType="begin"/>
+    </w:r>
+    <w:r>
+      <w:instrText xml:space="preserve"> DOCPROPERTY "SystemAbbreviation" </w:instrText>
+    </w:r>
+    <w:r>
+      <w:fldChar w:fldCharType="separate"/>
+    </w:r>
+    <w:r>
+      <w:t>SIF-TEX-AU</w:t>
+    </w:r>
+    <w:r>
+      <w:fldChar w:fldCharType="end"/>
+    </w:r>
     <w:r>
       <w:t>)</w:t>
     </w:r>
@@ -1789,7 +2262,7 @@
       <w:fldChar w:fldCharType="separate"/>
     </w:r>
     <w:r>
-      <w:t>Nov 2018</w:t>
+      <w:t>May 2022</w:t>
     </w:r>
     <w:r>
       <w:fldChar w:fldCharType="end"/>
@@ -1801,11 +2274,21 @@
       <w:tab/>
       <w:t xml:space="preserve">Version </w:t>
     </w:r>
-    <w:fldSimple w:instr=" DOCPROPERTY &quot;SystemVersion&quot; ">
-      <w:r>
-        <w:t>3.2.1.11</w:t>
-      </w:r>
-    </w:fldSimple>
+    <w:r>
+      <w:fldChar w:fldCharType="begin"/>
+    </w:r>
+    <w:r>
+      <w:instrText xml:space="preserve"> DOCPROPERTY "SystemVersion" </w:instrText>
+    </w:r>
+    <w:r>
+      <w:fldChar w:fldCharType="separate"/>
+    </w:r>
+    <w:r>
+      <w:t>6.0.0</w:t>
+    </w:r>
+    <w:r>
+      <w:fldChar w:fldCharType="end"/>
+    </w:r>
   </w:p>
   <w:p>
     <w:pPr>
@@ -1836,14 +2319,27 @@
     <w:r>
       <w:t xml:space="preserve"> of </w:t>
     </w:r>
-    <w:fldSimple w:instr=" NUMPAGES ">
-      <w:r>
-        <w:rPr>
-          <w:noProof/>
-        </w:rPr>
-        <w:t>4</w:t>
-      </w:r>
-    </w:fldSimple>
+    <w:r>
+      <w:fldChar w:fldCharType="begin"/>
+    </w:r>
+    <w:r>
+      <w:instrText xml:space="preserve"> NUMPAGES </w:instrText>
+    </w:r>
+    <w:r>
+      <w:fldChar w:fldCharType="separate"/>
+    </w:r>
+    <w:r>
+      <w:rPr>
+        <w:noProof/>
+      </w:rPr>
+      <w:t>4</w:t>
+    </w:r>
+    <w:r>
+      <w:rPr>
+        <w:noProof/>
+      </w:rPr>
+      <w:fldChar w:fldCharType="end"/>
+    </w:r>
     <w:r>
       <w:rPr>
         <w:noProof/>
@@ -1912,7 +2408,7 @@
         </mc:Choice>
         <mc:Fallback>
           <w:pict>
-            <v:line w14:anchorId="611DA7E2" id="Line 101" o:spid="_x0000_s1026" style="position:absolute;z-index:251664384;visibility:visible;mso-wrap-style:square;mso-width-percent:0;mso-height-percent:0;mso-wrap-distance-left:9pt;mso-wrap-distance-top:0;mso-wrap-distance-right:9pt;mso-wrap-distance-bottom:0;mso-position-horizontal:absolute;mso-position-horizontal-relative:page;mso-position-vertical:absolute;mso-position-vertical-relative:page;mso-width-percent:0;mso-height-percent:0;mso-width-relative:page;mso-height-relative:page" from="56.7pt,785.3pt" to="524.4pt,785.3pt" o:gfxdata="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" o:allowincell="f" o:allowoverlap="f" strokeweight=".5pt">
+            <v:line w14:anchorId="7437F604" id="Line 101" o:spid="_x0000_s1026" style="position:absolute;z-index:251664384;visibility:visible;mso-wrap-style:square;mso-width-percent:0;mso-height-percent:0;mso-wrap-distance-left:9pt;mso-wrap-distance-top:0;mso-wrap-distance-right:9pt;mso-wrap-distance-bottom:0;mso-position-horizontal:absolute;mso-position-horizontal-relative:page;mso-position-vertical:absolute;mso-position-vertical-relative:page;mso-width-percent:0;mso-height-percent:0;mso-width-relative:page;mso-height-relative:page" from="56.7pt,785.3pt" to="524.4pt,785.3pt" o:gfxdata="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" o:allowincell="f" o:allowoverlap="f" strokeweight=".5pt">
               <w10:wrap anchorx="page" anchory="page"/>
               <w10:anchorlock/>
             </v:line>
@@ -1925,7 +2421,7 @@
 </file>
 
 <file path=word/footer2.xml><?xml version="1.0" encoding="utf-8"?>
-<w:ftr xmlns:wpc="http://schemas.microsoft.com/office/word/2010/wordprocessingCanvas" xmlns:cx="http://schemas.microsoft.com/office/drawing/2014/chartex" xmlns:cx1="http://schemas.microsoft.com/office/drawing/2015/9/8/chartex" xmlns:cx2="http://schemas.microsoft.com/office/drawing/2015/10/21/chartex" xmlns:cx3="http://schemas.microsoft.com/office/drawing/2016/5/9/chartex" xmlns:cx4="http://schemas.microsoft.com/office/drawing/2016/5/10/chartex" xmlns:cx5="http://schemas.microsoft.com/office/drawing/2016/5/11/chartex" xmlns:cx6="http://schemas.microsoft.com/office/drawing/2016/5/12/chartex" xmlns:cx7="http://schemas.microsoft.com/office/drawing/2016/5/13/chartex" xmlns:cx8="http://schemas.microsoft.com/office/drawing/2016/5/14/chartex" xmlns:mc="http://schemas.openxmlformats.org/markup-compatibility/2006" xmlns:aink="http://schemas.microsoft.com/office/drawing/2016/ink" xmlns:am3d="http://schemas.microsoft.com/office/drawing/2017/model3d" xmlns:o="urn:schemas-microsoft-com:office:office" xmlns:r="http://schemas.openxmlformats.org/officeDocument/2006/relationships" xmlns:m="http://schemas.openxmlformats.org/officeDocument/2006/math" xmlns:v="urn:schemas-microsoft-com:vml" xmlns:wp14="http://schemas.microsoft.com/office/word/2010/wordprocessingDrawing" xmlns:wp="http://schemas.openxmlformats.org/drawingml/2006/wordprocessingDrawing" xmlns:w10="urn:schemas-microsoft-com:office:word" xmlns:w="http://schemas.openxmlformats.org/wordprocessingml/2006/main" xmlns:w14="http://schemas.microsoft.com/office/word/2010/wordml" xmlns:w15="http://schemas.microsoft.com/office/word/2012/wordml" xmlns:w16cid="http://schemas.microsoft.com/office/word/2016/wordml/cid" xmlns:w16se="http://schemas.microsoft.com/office/word/2015/wordml/symex" xmlns:wpg="http://schemas.microsoft.com/office/word/2010/wordprocessingGroup" xmlns:wpi="http://schemas.microsoft.com/office/word/2010/wordprocessingInk" xmlns:wne="http://schemas.microsoft.com/office/word/2006/wordml" xmlns:wps="http://schemas.microsoft.com/office/word/2010/wordprocessingShape" mc:Ignorable="w14 w15 w16se w16cid wp14">
+<w:ftr xmlns:wpc="http://schemas.microsoft.com/office/word/2010/wordprocessingCanvas" xmlns:cx="http://schemas.microsoft.com/office/drawing/2014/chartex" xmlns:cx1="http://schemas.microsoft.com/office/drawing/2015/9/8/chartex" xmlns:cx2="http://schemas.microsoft.com/office/drawing/2015/10/21/chartex" xmlns:cx3="http://schemas.microsoft.com/office/drawing/2016/5/9/chartex" xmlns:cx4="http://schemas.microsoft.com/office/drawing/2016/5/10/chartex" xmlns:cx5="http://schemas.microsoft.com/office/drawing/2016/5/11/chartex" xmlns:cx6="http://schemas.microsoft.com/office/drawing/2016/5/12/chartex" xmlns:cx7="http://schemas.microsoft.com/office/drawing/2016/5/13/chartex" xmlns:cx8="http://schemas.microsoft.com/office/drawing/2016/5/14/chartex" xmlns:mc="http://schemas.openxmlformats.org/markup-compatibility/2006" xmlns:aink="http://schemas.microsoft.com/office/drawing/2016/ink" xmlns:am3d="http://schemas.microsoft.com/office/drawing/2017/model3d" xmlns:o="urn:schemas-microsoft-com:office:office" xmlns:oel="http://schemas.microsoft.com/office/2019/extlst" xmlns:r="http://schemas.openxmlformats.org/officeDocument/2006/relationships" xmlns:m="http://schemas.openxmlformats.org/officeDocument/2006/math" xmlns:v="urn:schemas-microsoft-com:vml" xmlns:wp14="http://schemas.microsoft.com/office/word/2010/wordprocessingDrawing" xmlns:wp="http://schemas.openxmlformats.org/drawingml/2006/wordprocessingDrawing" xmlns:w10="urn:schemas-microsoft-com:office:word" xmlns:w="http://schemas.openxmlformats.org/wordprocessingml/2006/main" xmlns:w14="http://schemas.microsoft.com/office/word/2010/wordml" xmlns:w15="http://schemas.microsoft.com/office/word/2012/wordml" xmlns:w16cex="http://schemas.microsoft.com/office/word/2018/wordml/cex" xmlns:w16cid="http://schemas.microsoft.com/office/word/2016/wordml/cid" xmlns:w16="http://schemas.microsoft.com/office/word/2018/wordml" xmlns:w16sdtdh="http://schemas.microsoft.com/office/word/2020/wordml/sdtdatahash" xmlns:w16se="http://schemas.microsoft.com/office/word/2015/wordml/symex" xmlns:wpg="http://schemas.microsoft.com/office/word/2010/wordprocessingGroup" xmlns:wpi="http://schemas.microsoft.com/office/word/2010/wordprocessingInk" xmlns:wne="http://schemas.microsoft.com/office/word/2006/wordml" xmlns:wps="http://schemas.microsoft.com/office/word/2010/wordprocessingShape" mc:Ignorable="w14 w15 w16se w16cid w16 w16cex w16sdtdh wp14">
   <w:p>
     <w:pPr>
       <w:pStyle w:val="Footer"/>
@@ -1933,19 +2429,39 @@
         <w:tab w:val="left" w:pos="3383"/>
       </w:tabs>
     </w:pPr>
-    <w:fldSimple w:instr=" DOCPROPERTY &quot;SystemAbbreviation&quot; ">
-      <w:r>
-        <w:t>SIF3-TEX-AU</w:t>
-      </w:r>
-    </w:fldSimple>
+    <w:r>
+      <w:fldChar w:fldCharType="begin"/>
+    </w:r>
+    <w:r>
+      <w:instrText xml:space="preserve"> DOCPROPERTY "SystemAbbreviation" </w:instrText>
+    </w:r>
+    <w:r>
+      <w:fldChar w:fldCharType="separate"/>
+    </w:r>
+    <w:r>
+      <w:t>SIF-TEX-AU</w:t>
+    </w:r>
+    <w:r>
+      <w:fldChar w:fldCharType="end"/>
+    </w:r>
     <w:r>
       <w:t xml:space="preserve"> Version </w:t>
     </w:r>
-    <w:fldSimple w:instr=" DOCPROPERTY &quot;SystemVersion&quot; ">
-      <w:r>
-        <w:t>3.2.1.11</w:t>
-      </w:r>
-    </w:fldSimple>
+    <w:r>
+      <w:fldChar w:fldCharType="begin"/>
+    </w:r>
+    <w:r>
+      <w:instrText xml:space="preserve"> DOCPROPERTY "SystemVersion" </w:instrText>
+    </w:r>
+    <w:r>
+      <w:fldChar w:fldCharType="separate"/>
+    </w:r>
+    <w:r>
+      <w:t>6.0.0</w:t>
+    </w:r>
+    <w:r>
+      <w:fldChar w:fldCharType="end"/>
+    </w:r>
     <w:r>
       <w:tab/>
     </w:r>
@@ -1961,15 +2477,25 @@
     <w:r>
       <w:instrText xml:space="preserve"> QUOTE "Revision: " </w:instrText>
     </w:r>
-    <w:fldSimple w:instr=" DOCPROPERTY &quot;Revision&quot; ">
-      <w:r>
-        <w:instrText>1.1</w:instrText>
-      </w:r>
-    </w:fldSimple>
     <w:r>
       <w:fldChar w:fldCharType="begin"/>
     </w:r>
     <w:r>
+      <w:instrText xml:space="preserve"> DOCPROPERTY "Revision" </w:instrText>
+    </w:r>
+    <w:r>
+      <w:fldChar w:fldCharType="separate"/>
+    </w:r>
+    <w:r>
+      <w:instrText>1.2</w:instrText>
+    </w:r>
+    <w:r>
+      <w:fldChar w:fldCharType="end"/>
+    </w:r>
+    <w:r>
+      <w:fldChar w:fldCharType="begin"/>
+    </w:r>
+    <w:r>
       <w:instrText xml:space="preserve"> </w:instrText>
     </w:r>
     <w:r>
@@ -1978,11 +2504,21 @@
     <w:r>
       <w:instrText xml:space="preserve">F </w:instrText>
     </w:r>
-    <w:fldSimple w:instr=" DOCPROPERTY &quot;Status&quot; ">
-      <w:r>
-        <w:instrText>final</w:instrText>
-      </w:r>
-    </w:fldSimple>
+    <w:r>
+      <w:fldChar w:fldCharType="begin"/>
+    </w:r>
+    <w:r>
+      <w:instrText xml:space="preserve"> DOCPROPERTY "Status" </w:instrText>
+    </w:r>
+    <w:r>
+      <w:fldChar w:fldCharType="separate"/>
+    </w:r>
+    <w:r>
+      <w:instrText>final</w:instrText>
+    </w:r>
+    <w:r>
+      <w:fldChar w:fldCharType="end"/>
+    </w:r>
     <w:r>
       <w:instrText xml:space="preserve"> = "draft" " (</w:instrText>
     </w:r>
@@ -2028,7 +2564,7 @@
       <w:fldChar w:fldCharType="separate"/>
     </w:r>
     <w:r>
-      <w:t>Revision: 1.1</w:t>
+      <w:t>Revision: 1.2</w:t>
     </w:r>
     <w:r>
       <w:fldChar w:fldCharType="end"/>
@@ -2038,11 +2574,21 @@
     <w:pPr>
       <w:pStyle w:val="Footer"/>
     </w:pPr>
-    <w:fldSimple w:instr=" DOCPROPERTY &quot;Title&quot; ">
-      <w:r>
-        <w:t>Installation and Verification</w:t>
-      </w:r>
-    </w:fldSimple>
+    <w:r>
+      <w:fldChar w:fldCharType="begin"/>
+    </w:r>
+    <w:r>
+      <w:instrText xml:space="preserve"> DOCPROPERTY "Title" </w:instrText>
+    </w:r>
+    <w:r>
+      <w:fldChar w:fldCharType="separate"/>
+    </w:r>
+    <w:r>
+      <w:t>Setup Guide</w:t>
+    </w:r>
+    <w:r>
+      <w:fldChar w:fldCharType="end"/>
+    </w:r>
     <w:r>
       <w:tab/>
     </w:r>
@@ -2059,7 +2605,7 @@
       <w:fldChar w:fldCharType="separate"/>
     </w:r>
     <w:r>
-      <w:t>Nov 2018</w:t>
+      <w:t>May 2022</w:t>
     </w:r>
     <w:r>
       <w:fldChar w:fldCharType="end"/>
@@ -2094,14 +2640,27 @@
     <w:r>
       <w:t xml:space="preserve"> of </w:t>
     </w:r>
-    <w:fldSimple w:instr=" NUMPAGES ">
-      <w:r>
-        <w:rPr>
-          <w:noProof/>
-        </w:rPr>
-        <w:t>4</w:t>
-      </w:r>
-    </w:fldSimple>
+    <w:r>
+      <w:fldChar w:fldCharType="begin"/>
+    </w:r>
+    <w:r>
+      <w:instrText xml:space="preserve"> NUMPAGES </w:instrText>
+    </w:r>
+    <w:r>
+      <w:fldChar w:fldCharType="separate"/>
+    </w:r>
+    <w:r>
+      <w:rPr>
+        <w:noProof/>
+      </w:rPr>
+      <w:t>4</w:t>
+    </w:r>
+    <w:r>
+      <w:rPr>
+        <w:noProof/>
+      </w:rPr>
+      <w:fldChar w:fldCharType="end"/>
+    </w:r>
     <w:r>
       <w:rPr>
         <w:noProof/>
@@ -2170,7 +2729,7 @@
         </mc:Choice>
         <mc:Fallback>
           <w:pict>
-            <v:line w14:anchorId="05785767" id="Line 100" o:spid="_x0000_s1026" style="position:absolute;z-index:251651072;visibility:visible;mso-wrap-style:square;mso-width-percent:0;mso-height-percent:0;mso-wrap-distance-left:9pt;mso-wrap-distance-top:0;mso-wrap-distance-right:9pt;mso-wrap-distance-bottom:0;mso-position-horizontal:absolute;mso-position-horizontal-relative:page;mso-position-vertical:absolute;mso-position-vertical-relative:page;mso-width-percent:0;mso-height-percent:0;mso-width-relative:page;mso-height-relative:page" from="70.9pt,785.3pt" to="538.6pt,785.3pt" o:gfxdata="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" o:allowincell="f" o:allowoverlap="f" strokeweight=".5pt">
+            <v:line w14:anchorId="58202F8F" id="Line 100" o:spid="_x0000_s1026" style="position:absolute;z-index:251651072;visibility:visible;mso-wrap-style:square;mso-width-percent:0;mso-height-percent:0;mso-wrap-distance-left:9pt;mso-wrap-distance-top:0;mso-wrap-distance-right:9pt;mso-wrap-distance-bottom:0;mso-position-horizontal:absolute;mso-position-horizontal-relative:page;mso-position-vertical:absolute;mso-position-vertical-relative:page;mso-width-percent:0;mso-height-percent:0;mso-width-relative:page;mso-height-relative:page" from="70.9pt,785.3pt" to="538.6pt,785.3pt" o:gfxdata="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" o:allowincell="f" o:allowoverlap="f" strokeweight=".5pt">
               <w10:wrap anchorx="page" anchory="page"/>
               <w10:anchorlock/>
             </v:line>
@@ -2183,7 +2742,7 @@
 </file>
 
 <file path=word/footnotes.xml><?xml version="1.0" encoding="utf-8"?>
-<w:footnotes xmlns:wpc="http://schemas.microsoft.com/office/word/2010/wordprocessingCanvas" xmlns:cx="http://schemas.microsoft.com/office/drawing/2014/chartex" xmlns:cx1="http://schemas.microsoft.com/office/drawing/2015/9/8/chartex" xmlns:cx2="http://schemas.microsoft.com/office/drawing/2015/10/21/chartex" xmlns:cx3="http://schemas.microsoft.com/office/drawing/2016/5/9/chartex" xmlns:cx4="http://schemas.microsoft.com/office/drawing/2016/5/10/chartex" xmlns:cx5="http://schemas.microsoft.com/office/drawing/2016/5/11/chartex" xmlns:cx6="http://schemas.microsoft.com/office/drawing/2016/5/12/chartex" xmlns:cx7="http://schemas.microsoft.com/office/drawing/2016/5/13/chartex" xmlns:cx8="http://schemas.microsoft.com/office/drawing/2016/5/14/chartex" xmlns:mc="http://schemas.openxmlformats.org/markup-compatibility/2006" xmlns:aink="http://schemas.microsoft.com/office/drawing/2016/ink" xmlns:am3d="http://schemas.microsoft.com/office/drawing/2017/model3d" xmlns:o="urn:schemas-microsoft-com:office:office" xmlns:r="http://schemas.openxmlformats.org/officeDocument/2006/relationships" xmlns:m="http://schemas.openxmlformats.org/officeDocument/2006/math" xmlns:v="urn:schemas-microsoft-com:vml" xmlns:wp14="http://schemas.microsoft.com/office/word/2010/wordprocessingDrawing" xmlns:wp="http://schemas.openxmlformats.org/drawingml/2006/wordprocessingDrawing" xmlns:w10="urn:schemas-microsoft-com:office:word" xmlns:w="http://schemas.openxmlformats.org/wordprocessingml/2006/main" xmlns:w14="http://schemas.microsoft.com/office/word/2010/wordml" xmlns:w15="http://schemas.microsoft.com/office/word/2012/wordml" xmlns:w16cid="http://schemas.microsoft.com/office/word/2016/wordml/cid" xmlns:w16se="http://schemas.microsoft.com/office/word/2015/wordml/symex" xmlns:wpg="http://schemas.microsoft.com/office/word/2010/wordprocessingGroup" xmlns:wpi="http://schemas.microsoft.com/office/word/2010/wordprocessingInk" xmlns:wne="http://schemas.microsoft.com/office/word/2006/wordml" xmlns:wps="http://schemas.microsoft.com/office/word/2010/wordprocessingShape" mc:Ignorable="w14 w15 w16se w16cid wp14">
+<w:footnotes xmlns:wpc="http://schemas.microsoft.com/office/word/2010/wordprocessingCanvas" xmlns:cx="http://schemas.microsoft.com/office/drawing/2014/chartex" xmlns:cx1="http://schemas.microsoft.com/office/drawing/2015/9/8/chartex" xmlns:cx2="http://schemas.microsoft.com/office/drawing/2015/10/21/chartex" xmlns:cx3="http://schemas.microsoft.com/office/drawing/2016/5/9/chartex" xmlns:cx4="http://schemas.microsoft.com/office/drawing/2016/5/10/chartex" xmlns:cx5="http://schemas.microsoft.com/office/drawing/2016/5/11/chartex" xmlns:cx6="http://schemas.microsoft.com/office/drawing/2016/5/12/chartex" xmlns:cx7="http://schemas.microsoft.com/office/drawing/2016/5/13/chartex" xmlns:cx8="http://schemas.microsoft.com/office/drawing/2016/5/14/chartex" xmlns:mc="http://schemas.openxmlformats.org/markup-compatibility/2006" xmlns:aink="http://schemas.microsoft.com/office/drawing/2016/ink" xmlns:am3d="http://schemas.microsoft.com/office/drawing/2017/model3d" xmlns:o="urn:schemas-microsoft-com:office:office" xmlns:oel="http://schemas.microsoft.com/office/2019/extlst" xmlns:r="http://schemas.openxmlformats.org/officeDocument/2006/relationships" xmlns:m="http://schemas.openxmlformats.org/officeDocument/2006/math" xmlns:v="urn:schemas-microsoft-com:vml" xmlns:wp14="http://schemas.microsoft.com/office/word/2010/wordprocessingDrawing" xmlns:wp="http://schemas.openxmlformats.org/drawingml/2006/wordprocessingDrawing" xmlns:w10="urn:schemas-microsoft-com:office:word" xmlns:w="http://schemas.openxmlformats.org/wordprocessingml/2006/main" xmlns:w14="http://schemas.microsoft.com/office/word/2010/wordml" xmlns:w15="http://schemas.microsoft.com/office/word/2012/wordml" xmlns:w16cex="http://schemas.microsoft.com/office/word/2018/wordml/cex" xmlns:w16cid="http://schemas.microsoft.com/office/word/2016/wordml/cid" xmlns:w16="http://schemas.microsoft.com/office/word/2018/wordml" xmlns:w16sdtdh="http://schemas.microsoft.com/office/word/2020/wordml/sdtdatahash" xmlns:w16se="http://schemas.microsoft.com/office/word/2015/wordml/symex" xmlns:wpg="http://schemas.microsoft.com/office/word/2010/wordprocessingGroup" xmlns:wpi="http://schemas.microsoft.com/office/word/2010/wordprocessingInk" xmlns:wne="http://schemas.microsoft.com/office/word/2006/wordml" xmlns:wps="http://schemas.microsoft.com/office/word/2010/wordprocessingShape" mc:Ignorable="w14 w15 w16se w16cid w16 w16cex w16sdtdh wp14">
   <w:footnote w:type="separator" w:id="-1">
     <w:p>
       <w:r>
@@ -2202,7 +2761,7 @@
 </file>
 
 <file path=word/header1.xml><?xml version="1.0" encoding="utf-8"?>
-<w:hdr xmlns:wpc="http://schemas.microsoft.com/office/word/2010/wordprocessingCanvas" xmlns:cx="http://schemas.microsoft.com/office/drawing/2014/chartex" xmlns:cx1="http://schemas.microsoft.com/office/drawing/2015/9/8/chartex" xmlns:cx2="http://schemas.microsoft.com/office/drawing/2015/10/21/chartex" xmlns:cx3="http://schemas.microsoft.com/office/drawing/2016/5/9/chartex" xmlns:cx4="http://schemas.microsoft.com/office/drawing/2016/5/10/chartex" xmlns:cx5="http://schemas.microsoft.com/office/drawing/2016/5/11/chartex" xmlns:cx6="http://schemas.microsoft.com/office/drawing/2016/5/12/chartex" xmlns:cx7="http://schemas.microsoft.com/office/drawing/2016/5/13/chartex" xmlns:cx8="http://schemas.microsoft.com/office/drawing/2016/5/14/chartex" xmlns:mc="http://schemas.openxmlformats.org/markup-compatibility/2006" xmlns:aink="http://schemas.microsoft.com/office/drawing/2016/ink" xmlns:am3d="http://schemas.microsoft.com/office/drawing/2017/model3d" xmlns:o="urn:schemas-microsoft-com:office:office" xmlns:r="http://schemas.openxmlformats.org/officeDocument/2006/relationships" xmlns:m="http://schemas.openxmlformats.org/officeDocument/2006/math" xmlns:v="urn:schemas-microsoft-com:vml" xmlns:wp14="http://schemas.microsoft.com/office/word/2010/wordprocessingDrawing" xmlns:wp="http://schemas.openxmlformats.org/drawingml/2006/wordprocessingDrawing" xmlns:w10="urn:schemas-microsoft-com:office:word" xmlns:w="http://schemas.openxmlformats.org/wordprocessingml/2006/main" xmlns:w14="http://schemas.microsoft.com/office/word/2010/wordml" xmlns:w15="http://schemas.microsoft.com/office/word/2012/wordml" xmlns:w16cid="http://schemas.microsoft.com/office/word/2016/wordml/cid" xmlns:w16se="http://schemas.microsoft.com/office/word/2015/wordml/symex" xmlns:wpg="http://schemas.microsoft.com/office/word/2010/wordprocessingGroup" xmlns:wpi="http://schemas.microsoft.com/office/word/2010/wordprocessingInk" xmlns:wne="http://schemas.microsoft.com/office/word/2006/wordml" xmlns:wps="http://schemas.microsoft.com/office/word/2010/wordprocessingShape" mc:Ignorable="w14 w15 w16se w16cid wp14">
+<w:hdr xmlns:wpc="http://schemas.microsoft.com/office/word/2010/wordprocessingCanvas" xmlns:cx="http://schemas.microsoft.com/office/drawing/2014/chartex" xmlns:cx1="http://schemas.microsoft.com/office/drawing/2015/9/8/chartex" xmlns:cx2="http://schemas.microsoft.com/office/drawing/2015/10/21/chartex" xmlns:cx3="http://schemas.microsoft.com/office/drawing/2016/5/9/chartex" xmlns:cx4="http://schemas.microsoft.com/office/drawing/2016/5/10/chartex" xmlns:cx5="http://schemas.microsoft.com/office/drawing/2016/5/11/chartex" xmlns:cx6="http://schemas.microsoft.com/office/drawing/2016/5/12/chartex" xmlns:cx7="http://schemas.microsoft.com/office/drawing/2016/5/13/chartex" xmlns:cx8="http://schemas.microsoft.com/office/drawing/2016/5/14/chartex" xmlns:mc="http://schemas.openxmlformats.org/markup-compatibility/2006" xmlns:aink="http://schemas.microsoft.com/office/drawing/2016/ink" xmlns:am3d="http://schemas.microsoft.com/office/drawing/2017/model3d" xmlns:o="urn:schemas-microsoft-com:office:office" xmlns:oel="http://schemas.microsoft.com/office/2019/extlst" xmlns:r="http://schemas.openxmlformats.org/officeDocument/2006/relationships" xmlns:m="http://schemas.openxmlformats.org/officeDocument/2006/math" xmlns:v="urn:schemas-microsoft-com:vml" xmlns:wp14="http://schemas.microsoft.com/office/word/2010/wordprocessingDrawing" xmlns:wp="http://schemas.openxmlformats.org/drawingml/2006/wordprocessingDrawing" xmlns:w10="urn:schemas-microsoft-com:office:word" xmlns:w="http://schemas.openxmlformats.org/wordprocessingml/2006/main" xmlns:w14="http://schemas.microsoft.com/office/word/2010/wordml" xmlns:w15="http://schemas.microsoft.com/office/word/2012/wordml" xmlns:w16cex="http://schemas.microsoft.com/office/word/2018/wordml/cex" xmlns:w16cid="http://schemas.microsoft.com/office/word/2016/wordml/cid" xmlns:w16="http://schemas.microsoft.com/office/word/2018/wordml" xmlns:w16sdtdh="http://schemas.microsoft.com/office/word/2020/wordml/sdtdatahash" xmlns:w16se="http://schemas.microsoft.com/office/word/2015/wordml/symex" xmlns:wpg="http://schemas.microsoft.com/office/word/2010/wordprocessingGroup" xmlns:wpi="http://schemas.microsoft.com/office/word/2010/wordprocessingInk" xmlns:wne="http://schemas.microsoft.com/office/word/2006/wordml" xmlns:wps="http://schemas.microsoft.com/office/word/2010/wordprocessingShape" mc:Ignorable="w14 w15 w16se w16cid w16 w16cex w16sdtdh wp14">
   <w:p>
     <w:pPr>
       <w:pStyle w:val="Header"/>
@@ -2275,7 +2834,7 @@
         </mc:Choice>
         <mc:Fallback>
           <w:pict>
-            <v:line w14:anchorId="2315A150" id="Line 102" o:spid="_x0000_s1026" style="position:absolute;z-index:251658240;visibility:visible;mso-wrap-style:square;mso-width-percent:0;mso-height-percent:0;mso-wrap-distance-left:9pt;mso-wrap-distance-top:0;mso-wrap-distance-right:9pt;mso-wrap-distance-bottom:0;mso-position-horizontal:absolute;mso-position-horizontal-relative:page;mso-position-vertical:absolute;mso-position-vertical-relative:page;mso-width-percent:0;mso-height-percent:0;mso-width-relative:page;mso-height-relative:page" from="56.7pt,70.9pt" to="524.4pt,70.9pt" o:gfxdata="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" o:allowincell="f" o:allowoverlap="f" strokeweight=".5pt">
+            <v:line w14:anchorId="6553B9E7" id="Line 102" o:spid="_x0000_s1026" style="position:absolute;z-index:251658240;visibility:visible;mso-wrap-style:square;mso-width-percent:0;mso-height-percent:0;mso-wrap-distance-left:9pt;mso-wrap-distance-top:0;mso-wrap-distance-right:9pt;mso-wrap-distance-bottom:0;mso-position-horizontal:absolute;mso-position-horizontal-relative:page;mso-position-vertical:absolute;mso-position-vertical-relative:page;mso-width-percent:0;mso-height-percent:0;mso-width-relative:page;mso-height-relative:page" from="56.7pt,70.9pt" to="524.4pt,70.9pt" o:gfxdata="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" o:allowincell="f" o:allowoverlap="f" strokeweight=".5pt">
               <w10:wrap anchorx="page" anchory="page"/>
               <w10:anchorlock/>
             </v:line>
@@ -2283,11 +2842,21 @@
         </mc:Fallback>
       </mc:AlternateContent>
     </w:r>
-    <w:fldSimple w:instr=" DOCPROPERTY &quot;SystemTitle&quot; ">
-      <w:r>
-        <w:t>SIF 3.0 Framework</w:t>
-      </w:r>
-    </w:fldSimple>
+    <w:r>
+      <w:fldChar w:fldCharType="begin"/>
+    </w:r>
+    <w:r>
+      <w:instrText xml:space="preserve"> DOCPROPERTY "SystemTitle" </w:instrText>
+    </w:r>
+    <w:r>
+      <w:fldChar w:fldCharType="separate"/>
+    </w:r>
+    <w:r>
+      <w:t>SIF Framework</w:t>
+    </w:r>
+    <w:r>
+      <w:fldChar w:fldCharType="end"/>
+    </w:r>
     <w:r>
       <w:tab/>
     </w:r>
@@ -2352,7 +2921,7 @@
 </file>
 
 <file path=word/header2.xml><?xml version="1.0" encoding="utf-8"?>
-<w:hdr xmlns:wpc="http://schemas.microsoft.com/office/word/2010/wordprocessingCanvas" xmlns:cx="http://schemas.microsoft.com/office/drawing/2014/chartex" xmlns:cx1="http://schemas.microsoft.com/office/drawing/2015/9/8/chartex" xmlns:cx2="http://schemas.microsoft.com/office/drawing/2015/10/21/chartex" xmlns:cx3="http://schemas.microsoft.com/office/drawing/2016/5/9/chartex" xmlns:cx4="http://schemas.microsoft.com/office/drawing/2016/5/10/chartex" xmlns:cx5="http://schemas.microsoft.com/office/drawing/2016/5/11/chartex" xmlns:cx6="http://schemas.microsoft.com/office/drawing/2016/5/12/chartex" xmlns:cx7="http://schemas.microsoft.com/office/drawing/2016/5/13/chartex" xmlns:cx8="http://schemas.microsoft.com/office/drawing/2016/5/14/chartex" xmlns:mc="http://schemas.openxmlformats.org/markup-compatibility/2006" xmlns:aink="http://schemas.microsoft.com/office/drawing/2016/ink" xmlns:am3d="http://schemas.microsoft.com/office/drawing/2017/model3d" xmlns:o="urn:schemas-microsoft-com:office:office" xmlns:r="http://schemas.openxmlformats.org/officeDocument/2006/relationships" xmlns:m="http://schemas.openxmlformats.org/officeDocument/2006/math" xmlns:v="urn:schemas-microsoft-com:vml" xmlns:wp14="http://schemas.microsoft.com/office/word/2010/wordprocessingDrawing" xmlns:wp="http://schemas.openxmlformats.org/drawingml/2006/wordprocessingDrawing" xmlns:w10="urn:schemas-microsoft-com:office:word" xmlns:w="http://schemas.openxmlformats.org/wordprocessingml/2006/main" xmlns:w14="http://schemas.microsoft.com/office/word/2010/wordml" xmlns:w15="http://schemas.microsoft.com/office/word/2012/wordml" xmlns:w16cid="http://schemas.microsoft.com/office/word/2016/wordml/cid" xmlns:w16se="http://schemas.microsoft.com/office/word/2015/wordml/symex" xmlns:wpg="http://schemas.microsoft.com/office/word/2010/wordprocessingGroup" xmlns:wpi="http://schemas.microsoft.com/office/word/2010/wordprocessingInk" xmlns:wne="http://schemas.microsoft.com/office/word/2006/wordml" xmlns:wps="http://schemas.microsoft.com/office/word/2010/wordprocessingShape" mc:Ignorable="w14 w15 w16se w16cid wp14">
+<w:hdr xmlns:wpc="http://schemas.microsoft.com/office/word/2010/wordprocessingCanvas" xmlns:cx="http://schemas.microsoft.com/office/drawing/2014/chartex" xmlns:cx1="http://schemas.microsoft.com/office/drawing/2015/9/8/chartex" xmlns:cx2="http://schemas.microsoft.com/office/drawing/2015/10/21/chartex" xmlns:cx3="http://schemas.microsoft.com/office/drawing/2016/5/9/chartex" xmlns:cx4="http://schemas.microsoft.com/office/drawing/2016/5/10/chartex" xmlns:cx5="http://schemas.microsoft.com/office/drawing/2016/5/11/chartex" xmlns:cx6="http://schemas.microsoft.com/office/drawing/2016/5/12/chartex" xmlns:cx7="http://schemas.microsoft.com/office/drawing/2016/5/13/chartex" xmlns:cx8="http://schemas.microsoft.com/office/drawing/2016/5/14/chartex" xmlns:mc="http://schemas.openxmlformats.org/markup-compatibility/2006" xmlns:aink="http://schemas.microsoft.com/office/drawing/2016/ink" xmlns:am3d="http://schemas.microsoft.com/office/drawing/2017/model3d" xmlns:o="urn:schemas-microsoft-com:office:office" xmlns:oel="http://schemas.microsoft.com/office/2019/extlst" xmlns:r="http://schemas.openxmlformats.org/officeDocument/2006/relationships" xmlns:m="http://schemas.openxmlformats.org/officeDocument/2006/math" xmlns:v="urn:schemas-microsoft-com:vml" xmlns:wp14="http://schemas.microsoft.com/office/word/2010/wordprocessingDrawing" xmlns:wp="http://schemas.openxmlformats.org/drawingml/2006/wordprocessingDrawing" xmlns:w10="urn:schemas-microsoft-com:office:word" xmlns:w="http://schemas.openxmlformats.org/wordprocessingml/2006/main" xmlns:w14="http://schemas.microsoft.com/office/word/2010/wordml" xmlns:w15="http://schemas.microsoft.com/office/word/2012/wordml" xmlns:w16cex="http://schemas.microsoft.com/office/word/2018/wordml/cex" xmlns:w16cid="http://schemas.microsoft.com/office/word/2016/wordml/cid" xmlns:w16="http://schemas.microsoft.com/office/word/2018/wordml" xmlns:w16sdtdh="http://schemas.microsoft.com/office/word/2020/wordml/sdtdatahash" xmlns:w16se="http://schemas.microsoft.com/office/word/2015/wordml/symex" xmlns:wpg="http://schemas.microsoft.com/office/word/2010/wordprocessingGroup" xmlns:wpi="http://schemas.microsoft.com/office/word/2010/wordprocessingInk" xmlns:wne="http://schemas.microsoft.com/office/word/2006/wordml" xmlns:wps="http://schemas.microsoft.com/office/word/2010/wordprocessingShape" mc:Ignorable="w14 w15 w16se w16cid w16 w16cex w16sdtdh wp14">
   <w:p>
     <w:pPr>
       <w:pStyle w:val="Header"/>
@@ -2478,7 +3047,7 @@
         </mc:Choice>
         <mc:Fallback>
           <w:pict>
-            <v:line w14:anchorId="5176677A" id="Line 103" o:spid="_x0000_s1026" style="position:absolute;z-index:251659264;visibility:visible;mso-wrap-style:square;mso-width-percent:0;mso-height-percent:0;mso-wrap-distance-left:9pt;mso-wrap-distance-top:0;mso-wrap-distance-right:9pt;mso-wrap-distance-bottom:0;mso-position-horizontal:absolute;mso-position-horizontal-relative:page;mso-position-vertical:absolute;mso-position-vertical-relative:page;mso-width-percent:0;mso-height-percent:0;mso-width-relative:page;mso-height-relative:page" from="70.9pt,70.9pt" to="538.6pt,70.9pt" o:gfxdata="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" o:allowincell="f" o:allowoverlap="f" strokeweight=".5pt">
+            <v:line w14:anchorId="6FF3C607" id="Line 103" o:spid="_x0000_s1026" style="position:absolute;z-index:251659264;visibility:visible;mso-wrap-style:square;mso-width-percent:0;mso-height-percent:0;mso-wrap-distance-left:9pt;mso-wrap-distance-top:0;mso-wrap-distance-right:9pt;mso-wrap-distance-bottom:0;mso-position-horizontal:absolute;mso-position-horizontal-relative:page;mso-position-vertical:absolute;mso-position-vertical-relative:page;mso-width-percent:0;mso-height-percent:0;mso-width-relative:page;mso-height-relative:page" from="70.9pt,70.9pt" to="538.6pt,70.9pt" o:gfxdata="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" o:allowincell="f" o:allowoverlap="f" strokeweight=".5pt">
               <w10:wrap anchorx="page" anchory="page"/>
               <w10:anchorlock/>
             </v:line>
@@ -2492,17 +3061,27 @@
     <w:r>
       <w:tab/>
     </w:r>
-    <w:fldSimple w:instr=" DOCPROPERTY &quot;SystemTitle&quot; ">
-      <w:r>
-        <w:t>SIF 3.0 Framework</w:t>
-      </w:r>
-    </w:fldSimple>
+    <w:r>
+      <w:fldChar w:fldCharType="begin"/>
+    </w:r>
+    <w:r>
+      <w:instrText xml:space="preserve"> DOCPROPERTY "SystemTitle" </w:instrText>
+    </w:r>
+    <w:r>
+      <w:fldChar w:fldCharType="separate"/>
+    </w:r>
+    <w:r>
+      <w:t>SIF Framework</w:t>
+    </w:r>
+    <w:r>
+      <w:fldChar w:fldCharType="end"/>
+    </w:r>
   </w:p>
 </w:hdr>
 </file>
 
 <file path=word/header3.xml><?xml version="1.0" encoding="utf-8"?>
-<w:hdr xmlns:wpc="http://schemas.microsoft.com/office/word/2010/wordprocessingCanvas" xmlns:cx="http://schemas.microsoft.com/office/drawing/2014/chartex" xmlns:cx1="http://schemas.microsoft.com/office/drawing/2015/9/8/chartex" xmlns:cx2="http://schemas.microsoft.com/office/drawing/2015/10/21/chartex" xmlns:cx3="http://schemas.microsoft.com/office/drawing/2016/5/9/chartex" xmlns:cx4="http://schemas.microsoft.com/office/drawing/2016/5/10/chartex" xmlns:cx5="http://schemas.microsoft.com/office/drawing/2016/5/11/chartex" xmlns:cx6="http://schemas.microsoft.com/office/drawing/2016/5/12/chartex" xmlns:cx7="http://schemas.microsoft.com/office/drawing/2016/5/13/chartex" xmlns:cx8="http://schemas.microsoft.com/office/drawing/2016/5/14/chartex" xmlns:mc="http://schemas.openxmlformats.org/markup-compatibility/2006" xmlns:aink="http://schemas.microsoft.com/office/drawing/2016/ink" xmlns:am3d="http://schemas.microsoft.com/office/drawing/2017/model3d" xmlns:o="urn:schemas-microsoft-com:office:office" xmlns:r="http://schemas.openxmlformats.org/officeDocument/2006/relationships" xmlns:m="http://schemas.openxmlformats.org/officeDocument/2006/math" xmlns:v="urn:schemas-microsoft-com:vml" xmlns:wp14="http://schemas.microsoft.com/office/word/2010/wordprocessingDrawing" xmlns:wp="http://schemas.openxmlformats.org/drawingml/2006/wordprocessingDrawing" xmlns:w10="urn:schemas-microsoft-com:office:word" xmlns:w="http://schemas.openxmlformats.org/wordprocessingml/2006/main" xmlns:w14="http://schemas.microsoft.com/office/word/2010/wordml" xmlns:w15="http://schemas.microsoft.com/office/word/2012/wordml" xmlns:w16cid="http://schemas.microsoft.com/office/word/2016/wordml/cid" xmlns:w16se="http://schemas.microsoft.com/office/word/2015/wordml/symex" xmlns:wpg="http://schemas.microsoft.com/office/word/2010/wordprocessingGroup" xmlns:wpi="http://schemas.microsoft.com/office/word/2010/wordprocessingInk" xmlns:wne="http://schemas.microsoft.com/office/word/2006/wordml" xmlns:wps="http://schemas.microsoft.com/office/word/2010/wordprocessingShape" mc:Ignorable="w14 w15 w16se w16cid wp14">
+<w:hdr xmlns:wpc="http://schemas.microsoft.com/office/word/2010/wordprocessingCanvas" xmlns:cx="http://schemas.microsoft.com/office/drawing/2014/chartex" xmlns:cx1="http://schemas.microsoft.com/office/drawing/2015/9/8/chartex" xmlns:cx2="http://schemas.microsoft.com/office/drawing/2015/10/21/chartex" xmlns:cx3="http://schemas.microsoft.com/office/drawing/2016/5/9/chartex" xmlns:cx4="http://schemas.microsoft.com/office/drawing/2016/5/10/chartex" xmlns:cx5="http://schemas.microsoft.com/office/drawing/2016/5/11/chartex" xmlns:cx6="http://schemas.microsoft.com/office/drawing/2016/5/12/chartex" xmlns:cx7="http://schemas.microsoft.com/office/drawing/2016/5/13/chartex" xmlns:cx8="http://schemas.microsoft.com/office/drawing/2016/5/14/chartex" xmlns:mc="http://schemas.openxmlformats.org/markup-compatibility/2006" xmlns:aink="http://schemas.microsoft.com/office/drawing/2016/ink" xmlns:am3d="http://schemas.microsoft.com/office/drawing/2017/model3d" xmlns:o="urn:schemas-microsoft-com:office:office" xmlns:oel="http://schemas.microsoft.com/office/2019/extlst" xmlns:r="http://schemas.openxmlformats.org/officeDocument/2006/relationships" xmlns:m="http://schemas.openxmlformats.org/officeDocument/2006/math" xmlns:v="urn:schemas-microsoft-com:vml" xmlns:wp14="http://schemas.microsoft.com/office/word/2010/wordprocessingDrawing" xmlns:wp="http://schemas.openxmlformats.org/drawingml/2006/wordprocessingDrawing" xmlns:w10="urn:schemas-microsoft-com:office:word" xmlns:w="http://schemas.openxmlformats.org/wordprocessingml/2006/main" xmlns:w14="http://schemas.microsoft.com/office/word/2010/wordml" xmlns:w15="http://schemas.microsoft.com/office/word/2012/wordml" xmlns:w16cex="http://schemas.microsoft.com/office/word/2018/wordml/cex" xmlns:w16cid="http://schemas.microsoft.com/office/word/2016/wordml/cid" xmlns:w16="http://schemas.microsoft.com/office/word/2018/wordml" xmlns:w16sdtdh="http://schemas.microsoft.com/office/word/2020/wordml/sdtdatahash" xmlns:w16se="http://schemas.microsoft.com/office/word/2015/wordml/symex" xmlns:wpg="http://schemas.microsoft.com/office/word/2010/wordprocessingGroup" xmlns:wpi="http://schemas.microsoft.com/office/word/2010/wordprocessingInk" xmlns:wne="http://schemas.microsoft.com/office/word/2006/wordml" xmlns:wps="http://schemas.microsoft.com/office/word/2010/wordprocessingShape" mc:Ignorable="w14 w15 w16se w16cid w16 w16cex w16sdtdh wp14">
   <w:p>
     <w:pPr>
       <w:pStyle w:val="Header"/>
@@ -2570,7 +3149,7 @@
 </file>
 
 <file path=word/numbering.xml><?xml version="1.0" encoding="utf-8"?>
-<w:numbering xmlns:wpc="http://schemas.microsoft.com/office/word/2010/wordprocessingCanvas" xmlns:cx="http://schemas.microsoft.com/office/drawing/2014/chartex" xmlns:cx1="http://schemas.microsoft.com/office/drawing/2015/9/8/chartex" xmlns:cx2="http://schemas.microsoft.com/office/drawing/2015/10/21/chartex" xmlns:cx3="http://schemas.microsoft.com/office/drawing/2016/5/9/chartex" xmlns:cx4="http://schemas.microsoft.com/office/drawing/2016/5/10/chartex" xmlns:cx5="http://schemas.microsoft.com/office/drawing/2016/5/11/chartex" xmlns:cx6="http://schemas.microsoft.com/office/drawing/2016/5/12/chartex" xmlns:cx7="http://schemas.microsoft.com/office/drawing/2016/5/13/chartex" xmlns:cx8="http://schemas.microsoft.com/office/drawing/2016/5/14/chartex" xmlns:mc="http://schemas.openxmlformats.org/markup-compatibility/2006" xmlns:aink="http://schemas.microsoft.com/office/drawing/2016/ink" xmlns:am3d="http://schemas.microsoft.com/office/drawing/2017/model3d" xmlns:o="urn:schemas-microsoft-com:office:office" xmlns:r="http://schemas.openxmlformats.org/officeDocument/2006/relationships" xmlns:m="http://schemas.openxmlformats.org/officeDocument/2006/math" xmlns:v="urn:schemas-microsoft-com:vml" xmlns:wp14="http://schemas.microsoft.com/office/word/2010/wordprocessingDrawing" xmlns:wp="http://schemas.openxmlformats.org/drawingml/2006/wordprocessingDrawing" xmlns:w10="urn:schemas-microsoft-com:office:word" xmlns:w="http://schemas.openxmlformats.org/wordprocessingml/2006/main" xmlns:w14="http://schemas.microsoft.com/office/word/2010/wordml" xmlns:w15="http://schemas.microsoft.com/office/word/2012/wordml" xmlns:w16cid="http://schemas.microsoft.com/office/word/2016/wordml/cid" xmlns:w16se="http://schemas.microsoft.com/office/word/2015/wordml/symex" xmlns:wpg="http://schemas.microsoft.com/office/word/2010/wordprocessingGroup" xmlns:wpi="http://schemas.microsoft.com/office/word/2010/wordprocessingInk" xmlns:wne="http://schemas.microsoft.com/office/word/2006/wordml" xmlns:wps="http://schemas.microsoft.com/office/word/2010/wordprocessingShape" mc:Ignorable="w14 w15 w16se w16cid wp14">
+<w:numbering xmlns:wpc="http://schemas.microsoft.com/office/word/2010/wordprocessingCanvas" xmlns:cx="http://schemas.microsoft.com/office/drawing/2014/chartex" xmlns:cx1="http://schemas.microsoft.com/office/drawing/2015/9/8/chartex" xmlns:cx2="http://schemas.microsoft.com/office/drawing/2015/10/21/chartex" xmlns:cx3="http://schemas.microsoft.com/office/drawing/2016/5/9/chartex" xmlns:cx4="http://schemas.microsoft.com/office/drawing/2016/5/10/chartex" xmlns:cx5="http://schemas.microsoft.com/office/drawing/2016/5/11/chartex" xmlns:cx6="http://schemas.microsoft.com/office/drawing/2016/5/12/chartex" xmlns:cx7="http://schemas.microsoft.com/office/drawing/2016/5/13/chartex" xmlns:cx8="http://schemas.microsoft.com/office/drawing/2016/5/14/chartex" xmlns:mc="http://schemas.openxmlformats.org/markup-compatibility/2006" xmlns:aink="http://schemas.microsoft.com/office/drawing/2016/ink" xmlns:am3d="http://schemas.microsoft.com/office/drawing/2017/model3d" xmlns:o="urn:schemas-microsoft-com:office:office" xmlns:oel="http://schemas.microsoft.com/office/2019/extlst" xmlns:r="http://schemas.openxmlformats.org/officeDocument/2006/relationships" xmlns:m="http://schemas.openxmlformats.org/officeDocument/2006/math" xmlns:v="urn:schemas-microsoft-com:vml" xmlns:wp14="http://schemas.microsoft.com/office/word/2010/wordprocessingDrawing" xmlns:wp="http://schemas.openxmlformats.org/drawingml/2006/wordprocessingDrawing" xmlns:w10="urn:schemas-microsoft-com:office:word" xmlns:w="http://schemas.openxmlformats.org/wordprocessingml/2006/main" xmlns:w14="http://schemas.microsoft.com/office/word/2010/wordml" xmlns:w15="http://schemas.microsoft.com/office/word/2012/wordml" xmlns:w16cex="http://schemas.microsoft.com/office/word/2018/wordml/cex" xmlns:w16cid="http://schemas.microsoft.com/office/word/2016/wordml/cid" xmlns:w16="http://schemas.microsoft.com/office/word/2018/wordml" xmlns:w16sdtdh="http://schemas.microsoft.com/office/word/2020/wordml/sdtdatahash" xmlns:w16se="http://schemas.microsoft.com/office/word/2015/wordml/symex" xmlns:wpg="http://schemas.microsoft.com/office/word/2010/wordprocessingGroup" xmlns:wpi="http://schemas.microsoft.com/office/word/2010/wordprocessingInk" xmlns:wne="http://schemas.microsoft.com/office/word/2006/wordml" xmlns:wps="http://schemas.microsoft.com/office/word/2010/wordprocessingShape" mc:Ignorable="w14 w15 w16se w16cid w16 w16cex w16sdtdh wp14">
   <w:abstractNum w:abstractNumId="0" w15:restartNumberingAfterBreak="0">
     <w:nsid w:val="023F46F7"/>
     <w:multiLevelType w:val="hybridMultilevel"/>
@@ -7551,142 +8130,142 @@
       </w:rPr>
     </w:lvl>
   </w:abstractNum>
-  <w:num w:numId="1">
+  <w:num w:numId="1" w16cid:durableId="269899172">
     <w:abstractNumId w:val="23"/>
   </w:num>
-  <w:num w:numId="2">
+  <w:num w:numId="2" w16cid:durableId="2058433206">
     <w:abstractNumId w:val="39"/>
   </w:num>
-  <w:num w:numId="3">
+  <w:num w:numId="3" w16cid:durableId="640311159">
     <w:abstractNumId w:val="27"/>
   </w:num>
-  <w:num w:numId="4">
+  <w:num w:numId="4" w16cid:durableId="1227691272">
     <w:abstractNumId w:val="16"/>
   </w:num>
-  <w:num w:numId="5">
+  <w:num w:numId="5" w16cid:durableId="994182256">
     <w:abstractNumId w:val="27"/>
   </w:num>
-  <w:num w:numId="6">
+  <w:num w:numId="6" w16cid:durableId="2047681844">
     <w:abstractNumId w:val="23"/>
   </w:num>
-  <w:num w:numId="7">
+  <w:num w:numId="7" w16cid:durableId="450629510">
     <w:abstractNumId w:val="15"/>
   </w:num>
-  <w:num w:numId="8">
+  <w:num w:numId="8" w16cid:durableId="15350751">
     <w:abstractNumId w:val="10"/>
   </w:num>
-  <w:num w:numId="9">
+  <w:num w:numId="9" w16cid:durableId="1585841611">
     <w:abstractNumId w:val="11"/>
   </w:num>
-  <w:num w:numId="10">
+  <w:num w:numId="10" w16cid:durableId="1755585445">
     <w:abstractNumId w:val="17"/>
   </w:num>
-  <w:num w:numId="11">
+  <w:num w:numId="11" w16cid:durableId="1228104173">
     <w:abstractNumId w:val="26"/>
   </w:num>
-  <w:num w:numId="12">
+  <w:num w:numId="12" w16cid:durableId="814374129">
     <w:abstractNumId w:val="18"/>
   </w:num>
-  <w:num w:numId="13">
+  <w:num w:numId="13" w16cid:durableId="125589958">
     <w:abstractNumId w:val="33"/>
   </w:num>
-  <w:num w:numId="14">
+  <w:num w:numId="14" w16cid:durableId="177158935">
     <w:abstractNumId w:val="29"/>
   </w:num>
-  <w:num w:numId="15">
+  <w:num w:numId="15" w16cid:durableId="114757112">
     <w:abstractNumId w:val="38"/>
   </w:num>
-  <w:num w:numId="16">
+  <w:num w:numId="16" w16cid:durableId="1637754923">
     <w:abstractNumId w:val="4"/>
   </w:num>
-  <w:num w:numId="17">
+  <w:num w:numId="17" w16cid:durableId="1674842653">
     <w:abstractNumId w:val="34"/>
   </w:num>
-  <w:num w:numId="18">
+  <w:num w:numId="18" w16cid:durableId="1521162100">
     <w:abstractNumId w:val="13"/>
   </w:num>
-  <w:num w:numId="19">
+  <w:num w:numId="19" w16cid:durableId="1908566885">
     <w:abstractNumId w:val="21"/>
   </w:num>
-  <w:num w:numId="20">
+  <w:num w:numId="20" w16cid:durableId="1164662852">
     <w:abstractNumId w:val="35"/>
   </w:num>
-  <w:num w:numId="21">
+  <w:num w:numId="21" w16cid:durableId="1900239979">
     <w:abstractNumId w:val="36"/>
   </w:num>
-  <w:num w:numId="22">
+  <w:num w:numId="22" w16cid:durableId="1951546093">
     <w:abstractNumId w:val="31"/>
   </w:num>
-  <w:num w:numId="23">
+  <w:num w:numId="23" w16cid:durableId="1526364728">
     <w:abstractNumId w:val="37"/>
   </w:num>
-  <w:num w:numId="24">
+  <w:num w:numId="24" w16cid:durableId="1014653443">
     <w:abstractNumId w:val="9"/>
   </w:num>
-  <w:num w:numId="25">
+  <w:num w:numId="25" w16cid:durableId="1019622875">
     <w:abstractNumId w:val="28"/>
   </w:num>
-  <w:num w:numId="26">
+  <w:num w:numId="26" w16cid:durableId="1020400549">
     <w:abstractNumId w:val="2"/>
   </w:num>
-  <w:num w:numId="27">
+  <w:num w:numId="27" w16cid:durableId="341325422">
     <w:abstractNumId w:val="22"/>
   </w:num>
-  <w:num w:numId="28">
+  <w:num w:numId="28" w16cid:durableId="1368145333">
     <w:abstractNumId w:val="3"/>
   </w:num>
-  <w:num w:numId="29">
+  <w:num w:numId="29" w16cid:durableId="1804494793">
     <w:abstractNumId w:val="40"/>
   </w:num>
-  <w:num w:numId="30">
+  <w:num w:numId="30" w16cid:durableId="808665779">
     <w:abstractNumId w:val="19"/>
   </w:num>
-  <w:num w:numId="31">
+  <w:num w:numId="31" w16cid:durableId="1871793143">
     <w:abstractNumId w:val="6"/>
   </w:num>
-  <w:num w:numId="32">
+  <w:num w:numId="32" w16cid:durableId="1701667950">
     <w:abstractNumId w:val="7"/>
   </w:num>
-  <w:num w:numId="33">
+  <w:num w:numId="33" w16cid:durableId="1564216892">
     <w:abstractNumId w:val="25"/>
   </w:num>
-  <w:num w:numId="34">
+  <w:num w:numId="34" w16cid:durableId="1629704941">
     <w:abstractNumId w:val="30"/>
   </w:num>
-  <w:num w:numId="35">
+  <w:num w:numId="35" w16cid:durableId="1112090459">
     <w:abstractNumId w:val="1"/>
   </w:num>
-  <w:num w:numId="36">
+  <w:num w:numId="36" w16cid:durableId="1934512281">
     <w:abstractNumId w:val="24"/>
   </w:num>
-  <w:num w:numId="37">
+  <w:num w:numId="37" w16cid:durableId="2098281748">
     <w:abstractNumId w:val="42"/>
   </w:num>
-  <w:num w:numId="38">
+  <w:num w:numId="38" w16cid:durableId="1447040228">
     <w:abstractNumId w:val="12"/>
   </w:num>
-  <w:num w:numId="39">
+  <w:num w:numId="39" w16cid:durableId="473915355">
     <w:abstractNumId w:val="43"/>
   </w:num>
-  <w:num w:numId="40">
+  <w:num w:numId="40" w16cid:durableId="1105729176">
     <w:abstractNumId w:val="41"/>
   </w:num>
-  <w:num w:numId="41">
+  <w:num w:numId="41" w16cid:durableId="1612934507">
     <w:abstractNumId w:val="14"/>
   </w:num>
-  <w:num w:numId="42">
+  <w:num w:numId="42" w16cid:durableId="410275112">
     <w:abstractNumId w:val="32"/>
   </w:num>
-  <w:num w:numId="43">
+  <w:num w:numId="43" w16cid:durableId="619216514">
     <w:abstractNumId w:val="20"/>
   </w:num>
-  <w:num w:numId="44">
+  <w:num w:numId="44" w16cid:durableId="1215433933">
     <w:abstractNumId w:val="5"/>
   </w:num>
-  <w:num w:numId="45">
+  <w:num w:numId="45" w16cid:durableId="1784498831">
     <w:abstractNumId w:val="0"/>
   </w:num>
-  <w:num w:numId="46">
+  <w:num w:numId="46" w16cid:durableId="1313372148">
     <w:abstractNumId w:val="8"/>
   </w:num>
   <w:numIdMacAtCleanup w:val="7"/>
@@ -7694,7 +8273,7 @@
 </file>
 
 <file path=word/styles.xml><?xml version="1.0" encoding="utf-8"?>
-<w:styles xmlns:mc="http://schemas.openxmlformats.org/markup-compatibility/2006" xmlns:r="http://schemas.openxmlformats.org/officeDocument/2006/relationships" xmlns:w="http://schemas.openxmlformats.org/wordprocessingml/2006/main" xmlns:w14="http://schemas.microsoft.com/office/word/2010/wordml" xmlns:w15="http://schemas.microsoft.com/office/word/2012/wordml" xmlns:w16cid="http://schemas.microsoft.com/office/word/2016/wordml/cid" xmlns:w16se="http://schemas.microsoft.com/office/word/2015/wordml/symex" mc:Ignorable="w14 w15 w16se w16cid">
+<w:styles xmlns:mc="http://schemas.openxmlformats.org/markup-compatibility/2006" xmlns:r="http://schemas.openxmlformats.org/officeDocument/2006/relationships" xmlns:w="http://schemas.openxmlformats.org/wordprocessingml/2006/main" xmlns:w14="http://schemas.microsoft.com/office/word/2010/wordml" xmlns:w15="http://schemas.microsoft.com/office/word/2012/wordml" xmlns:w16cex="http://schemas.microsoft.com/office/word/2018/wordml/cex" xmlns:w16cid="http://schemas.microsoft.com/office/word/2016/wordml/cid" xmlns:w16="http://schemas.microsoft.com/office/word/2018/wordml" xmlns:w16sdtdh="http://schemas.microsoft.com/office/word/2020/wordml/sdtdatahash" xmlns:w16se="http://schemas.microsoft.com/office/word/2015/wordml/symex" mc:Ignorable="w14 w15 w16se w16cid w16 w16cex w16sdtdh">
   <w:docDefaults>
     <w:rPrDefault>
       <w:rPr>
@@ -7704,7 +8283,7 @@
     </w:rPrDefault>
     <w:pPrDefault/>
   </w:docDefaults>
-  <w:latentStyles w:defLockedState="0" w:defUIPriority="0" w:defSemiHidden="0" w:defUnhideWhenUsed="0" w:defQFormat="0" w:count="375">
+  <w:latentStyles w:defLockedState="0" w:defUIPriority="0" w:defSemiHidden="0" w:defUnhideWhenUsed="0" w:defQFormat="0" w:count="376">
     <w:lsdException w:name="Normal" w:qFormat="1"/>
     <w:lsdException w:name="heading 1" w:qFormat="1"/>
     <w:lsdException w:name="heading 2" w:qFormat="1"/>
@@ -8073,6 +8652,7 @@
     <w:lsdException w:name="Smart Hyperlink" w:semiHidden="1" w:uiPriority="99" w:unhideWhenUsed="1"/>
     <w:lsdException w:name="Hashtag" w:semiHidden="1" w:uiPriority="99" w:unhideWhenUsed="1"/>
     <w:lsdException w:name="Unresolved Mention" w:semiHidden="1" w:uiPriority="99" w:unhideWhenUsed="1"/>
+    <w:lsdException w:name="Smart Link" w:semiHidden="1" w:uiPriority="99" w:unhideWhenUsed="1"/>
   </w:latentStyles>
   <w:style w:type="paragraph" w:default="1" w:styleId="Normal">
     <w:name w:val="Normal"/>

</xml_diff>